<commit_message>
Messing around with Example Budget Class
</commit_message>
<xml_diff>
--- a/Homework/homework6/Homework 6 CS 1324 Spring 2020.docx
+++ b/Homework/homework6/Homework 6 CS 1324 Spring 2020.docx
@@ -562,6 +562,7 @@
         </w:rPr>
         <w:t xml:space="preserve"> </w:t>
       </w:r>
+      <w:proofErr w:type="gramStart"/>
       <w:r>
         <w:rPr>
           <w:rFonts w:eastAsiaTheme="minorEastAsia"/>
@@ -576,14 +577,23 @@
           <w:sz w:val="24"/>
           <w:szCs w:val="24"/>
         </w:rPr>
-        <w:t xml:space="preserve"> not lost.</w:t>
-      </w:r>
+        <w:t xml:space="preserve"> not lost</w:t>
+      </w:r>
+      <w:proofErr w:type="gramEnd"/>
       <w:r>
         <w:rPr>
           <w:rFonts w:eastAsiaTheme="minorEastAsia"/>
           <w:sz w:val="24"/>
           <w:szCs w:val="24"/>
         </w:rPr>
+        <w:t>.</w:t>
+      </w:r>
+      <w:r>
+        <w:rPr>
+          <w:rFonts w:eastAsiaTheme="minorEastAsia"/>
+          <w:sz w:val="24"/>
+          <w:szCs w:val="24"/>
+        </w:rPr>
         <w:t xml:space="preserve"> </w:t>
       </w:r>
       <w:r>
@@ -608,7 +618,61 @@
           <w:sz w:val="24"/>
           <w:szCs w:val="24"/>
         </w:rPr>
-        <w:t>to Gradescope. A link to Gradescope can be found on the left side of the course Canvas page.</w:t>
+        <w:t xml:space="preserve">to </w:t>
+      </w:r>
+      <w:proofErr w:type="spellStart"/>
+      <w:r>
+        <w:rPr>
+          <w:rFonts w:eastAsiaTheme="minorEastAsia"/>
+          <w:sz w:val="24"/>
+          <w:szCs w:val="24"/>
+        </w:rPr>
+        <w:t>Gradescope</w:t>
+      </w:r>
+      <w:proofErr w:type="spellEnd"/>
+      <w:r>
+        <w:rPr>
+          <w:rFonts w:eastAsiaTheme="minorEastAsia"/>
+          <w:sz w:val="24"/>
+          <w:szCs w:val="24"/>
+        </w:rPr>
+        <w:t xml:space="preserve">. A link to </w:t>
+      </w:r>
+      <w:proofErr w:type="spellStart"/>
+      <w:r>
+        <w:rPr>
+          <w:rFonts w:eastAsiaTheme="minorEastAsia"/>
+          <w:sz w:val="24"/>
+          <w:szCs w:val="24"/>
+        </w:rPr>
+        <w:t>Gradescope</w:t>
+      </w:r>
+      <w:proofErr w:type="spellEnd"/>
+      <w:r>
+        <w:rPr>
+          <w:rFonts w:eastAsiaTheme="minorEastAsia"/>
+          <w:sz w:val="24"/>
+          <w:szCs w:val="24"/>
+        </w:rPr>
+        <w:t xml:space="preserve"> can </w:t>
+      </w:r>
+      <w:proofErr w:type="gramStart"/>
+      <w:r>
+        <w:rPr>
+          <w:rFonts w:eastAsiaTheme="minorEastAsia"/>
+          <w:sz w:val="24"/>
+          <w:szCs w:val="24"/>
+        </w:rPr>
+        <w:t>be found</w:t>
+      </w:r>
+      <w:proofErr w:type="gramEnd"/>
+      <w:r>
+        <w:rPr>
+          <w:rFonts w:eastAsiaTheme="minorEastAsia"/>
+          <w:sz w:val="24"/>
+          <w:szCs w:val="24"/>
+        </w:rPr>
+        <w:t xml:space="preserve"> on the left side of the course Canvas page.</w:t>
       </w:r>
     </w:p>
     <w:p>
@@ -682,14 +746,32 @@
           <w:sz w:val="24"/>
           <w:szCs w:val="24"/>
         </w:rPr>
-        <w:t xml:space="preserve"> be completed individually.</w:t>
-      </w:r>
+        <w:t xml:space="preserve"> </w:t>
+      </w:r>
+      <w:proofErr w:type="gramStart"/>
       <w:r>
         <w:rPr>
           <w:rFonts w:eastAsiaTheme="minorEastAsia"/>
           <w:sz w:val="24"/>
           <w:szCs w:val="24"/>
         </w:rPr>
+        <w:t>be completed</w:t>
+      </w:r>
+      <w:proofErr w:type="gramEnd"/>
+      <w:r>
+        <w:rPr>
+          <w:rFonts w:eastAsiaTheme="minorEastAsia"/>
+          <w:sz w:val="24"/>
+          <w:szCs w:val="24"/>
+        </w:rPr>
+        <w:t xml:space="preserve"> individually.</w:t>
+      </w:r>
+      <w:r>
+        <w:rPr>
+          <w:rFonts w:eastAsiaTheme="minorEastAsia"/>
+          <w:sz w:val="24"/>
+          <w:szCs w:val="24"/>
+        </w:rPr>
         <w:t xml:space="preserve"> In </w:t>
       </w:r>
       <w:r>
@@ -730,14 +812,23 @@
           <w:sz w:val="24"/>
           <w:szCs w:val="24"/>
         </w:rPr>
-        <w:t xml:space="preserve"> has led to multiple cases of plagiarism, where we receive identical or nearly</w:t>
-      </w:r>
+        <w:t xml:space="preserve"> has led to multiple cases of plagiarism, where we receive identical or </w:t>
+      </w:r>
+      <w:proofErr w:type="gramStart"/>
       <w:r>
         <w:rPr>
           <w:rFonts w:eastAsiaTheme="minorEastAsia"/>
           <w:sz w:val="24"/>
           <w:szCs w:val="24"/>
         </w:rPr>
+        <w:t>nearly</w:t>
+      </w:r>
+      <w:r>
+        <w:rPr>
+          <w:rFonts w:eastAsiaTheme="minorEastAsia"/>
+          <w:sz w:val="24"/>
+          <w:szCs w:val="24"/>
+        </w:rPr>
         <w:t xml:space="preserve"> </w:t>
       </w:r>
       <w:r>
@@ -746,7 +837,16 @@
           <w:sz w:val="24"/>
           <w:szCs w:val="24"/>
         </w:rPr>
-        <w:t>identical submissions from two or more students.</w:t>
+        <w:t>identical</w:t>
+      </w:r>
+      <w:proofErr w:type="gramEnd"/>
+      <w:r>
+        <w:rPr>
+          <w:rFonts w:eastAsiaTheme="minorEastAsia"/>
+          <w:sz w:val="24"/>
+          <w:szCs w:val="24"/>
+        </w:rPr>
+        <w:t xml:space="preserve"> submissions from two or more students.</w:t>
       </w:r>
       <w:r>
         <w:rPr>
@@ -1402,7 +1502,23 @@
           <w:sz w:val="24"/>
           <w:szCs w:val="24"/>
         </w:rPr>
-        <w:t>Harold Ramis)</w:t>
+        <w:t xml:space="preserve">Harold </w:t>
+      </w:r>
+      <w:proofErr w:type="spellStart"/>
+      <w:r>
+        <w:rPr>
+          <w:sz w:val="24"/>
+          <w:szCs w:val="24"/>
+        </w:rPr>
+        <w:t>Ramis</w:t>
+      </w:r>
+      <w:proofErr w:type="spellEnd"/>
+      <w:r>
+        <w:rPr>
+          <w:sz w:val="24"/>
+          <w:szCs w:val="24"/>
+        </w:rPr>
+        <w:t>)</w:t>
       </w:r>
     </w:p>
     <w:p>
@@ -1702,8 +1818,17 @@
           <w:sz w:val="24"/>
           <w:szCs w:val="24"/>
         </w:rPr>
-        <w:t xml:space="preserve"> that can be modified</w:t>
-      </w:r>
+        <w:t xml:space="preserve"> that can </w:t>
+      </w:r>
+      <w:proofErr w:type="gramStart"/>
+      <w:r>
+        <w:rPr>
+          <w:sz w:val="24"/>
+          <w:szCs w:val="24"/>
+        </w:rPr>
+        <w:t>be modified</w:t>
+      </w:r>
+      <w:proofErr w:type="gramEnd"/>
       <w:r>
         <w:rPr>
           <w:sz w:val="24"/>
@@ -1725,6 +1850,7 @@
         </w:rPr>
         <w:t xml:space="preserve">an </w:t>
       </w:r>
+      <w:proofErr w:type="spellStart"/>
       <w:r>
         <w:rPr>
           <w:sz w:val="24"/>
@@ -1732,6 +1858,7 @@
         </w:rPr>
         <w:t>ArrayList</w:t>
       </w:r>
+      <w:proofErr w:type="spellEnd"/>
       <w:r>
         <w:rPr>
           <w:sz w:val="24"/>
@@ -1758,7 +1885,23 @@
           <w:sz w:val="24"/>
           <w:szCs w:val="24"/>
         </w:rPr>
-        <w:t>(e.g., ArrayList&lt;Boolean&gt;)</w:t>
+        <w:t xml:space="preserve">(e.g., </w:t>
+      </w:r>
+      <w:proofErr w:type="spellStart"/>
+      <w:r>
+        <w:rPr>
+          <w:sz w:val="24"/>
+          <w:szCs w:val="24"/>
+        </w:rPr>
+        <w:t>ArrayList</w:t>
+      </w:r>
+      <w:proofErr w:type="spellEnd"/>
+      <w:r>
+        <w:rPr>
+          <w:sz w:val="24"/>
+          <w:szCs w:val="24"/>
+        </w:rPr>
+        <w:t>&lt;Boolean&gt;)</w:t>
       </w:r>
       <w:r>
         <w:rPr>
@@ -1772,7 +1915,23 @@
           <w:sz w:val="24"/>
           <w:szCs w:val="24"/>
         </w:rPr>
-        <w:t xml:space="preserve"> For fields that store a list that will not be modified, use an array of the appropriate type (e.g. int[]).</w:t>
+        <w:t xml:space="preserve"> For fields that store a list that will not </w:t>
+      </w:r>
+      <w:proofErr w:type="gramStart"/>
+      <w:r>
+        <w:rPr>
+          <w:sz w:val="24"/>
+          <w:szCs w:val="24"/>
+        </w:rPr>
+        <w:t>be modified</w:t>
+      </w:r>
+      <w:proofErr w:type="gramEnd"/>
+      <w:r>
+        <w:rPr>
+          <w:sz w:val="24"/>
+          <w:szCs w:val="24"/>
+        </w:rPr>
+        <w:t>, use an array of the appropriate type (e.g. int[]).</w:t>
       </w:r>
     </w:p>
     <w:p>
@@ -1795,7 +1954,23 @@
           <w:sz w:val="24"/>
           <w:szCs w:val="24"/>
         </w:rPr>
-        <w:t>should be private. In order to access</w:t>
+        <w:t xml:space="preserve">should be private. </w:t>
+      </w:r>
+      <w:proofErr w:type="gramStart"/>
+      <w:r>
+        <w:rPr>
+          <w:sz w:val="24"/>
+          <w:szCs w:val="24"/>
+        </w:rPr>
+        <w:t>In order to</w:t>
+      </w:r>
+      <w:proofErr w:type="gramEnd"/>
+      <w:r>
+        <w:rPr>
+          <w:sz w:val="24"/>
+          <w:szCs w:val="24"/>
+        </w:rPr>
+        <w:t xml:space="preserve"> access</w:t>
       </w:r>
       <w:r>
         <w:rPr>
@@ -2261,7 +2436,23 @@
           <w:sz w:val="24"/>
           <w:szCs w:val="24"/>
         </w:rPr>
-        <w:t xml:space="preserve">The average is calculated by the class every time a new score is added, rather than being set </w:t>
+        <w:t xml:space="preserve">The average </w:t>
+      </w:r>
+      <w:proofErr w:type="gramStart"/>
+      <w:r>
+        <w:rPr>
+          <w:sz w:val="24"/>
+          <w:szCs w:val="24"/>
+        </w:rPr>
+        <w:t>is calculated</w:t>
+      </w:r>
+      <w:proofErr w:type="gramEnd"/>
+      <w:r>
+        <w:rPr>
+          <w:sz w:val="24"/>
+          <w:szCs w:val="24"/>
+        </w:rPr>
+        <w:t xml:space="preserve"> by the class every time a new score is added, rather than being set </w:t>
       </w:r>
       <w:r>
         <w:rPr>
@@ -2401,24 +2592,60 @@
                 <w:sz w:val="24"/>
                 <w:szCs w:val="24"/>
               </w:rPr>
-              <w:t>-releaseYear: String</w:t>
+              <w:t>-</w:t>
             </w:r>
-          </w:p>
-          <w:p>
-            <w:pPr>
-              <w:rPr>
-                <w:rFonts w:ascii="Consolas" w:hAnsi="Consolas"/>
-                <w:sz w:val="24"/>
-                <w:szCs w:val="24"/>
-              </w:rPr>
-            </w:pPr>
+            <w:proofErr w:type="spellStart"/>
             <w:r>
               <w:rPr>
                 <w:rFonts w:ascii="Consolas" w:hAnsi="Consolas"/>
                 <w:sz w:val="24"/>
                 <w:szCs w:val="24"/>
               </w:rPr>
-              <w:t>-movieLengthMins: double</w:t>
+              <w:t>releaseYear</w:t>
+            </w:r>
+            <w:proofErr w:type="spellEnd"/>
+            <w:r>
+              <w:rPr>
+                <w:rFonts w:ascii="Consolas" w:hAnsi="Consolas"/>
+                <w:sz w:val="24"/>
+                <w:szCs w:val="24"/>
+              </w:rPr>
+              <w:t>: String</w:t>
+            </w:r>
+          </w:p>
+          <w:p>
+            <w:pPr>
+              <w:rPr>
+                <w:rFonts w:ascii="Consolas" w:hAnsi="Consolas"/>
+                <w:sz w:val="24"/>
+                <w:szCs w:val="24"/>
+              </w:rPr>
+            </w:pPr>
+            <w:r>
+              <w:rPr>
+                <w:rFonts w:ascii="Consolas" w:hAnsi="Consolas"/>
+                <w:sz w:val="24"/>
+                <w:szCs w:val="24"/>
+              </w:rPr>
+              <w:t>-</w:t>
+            </w:r>
+            <w:proofErr w:type="spellStart"/>
+            <w:r>
+              <w:rPr>
+                <w:rFonts w:ascii="Consolas" w:hAnsi="Consolas"/>
+                <w:sz w:val="24"/>
+                <w:szCs w:val="24"/>
+              </w:rPr>
+              <w:t>movieLengthMins</w:t>
+            </w:r>
+            <w:proofErr w:type="spellEnd"/>
+            <w:r>
+              <w:rPr>
+                <w:rFonts w:ascii="Consolas" w:hAnsi="Consolas"/>
+                <w:sz w:val="24"/>
+                <w:szCs w:val="24"/>
+              </w:rPr>
+              <w:t>: double</w:t>
             </w:r>
           </w:p>
           <w:p>
@@ -2452,32 +2679,25 @@
                 <w:sz w:val="24"/>
                 <w:szCs w:val="24"/>
               </w:rPr>
-              <w:t>-directorName: String</w:t>
+              <w:t>-</w:t>
             </w:r>
-          </w:p>
-          <w:p>
-            <w:pPr>
-              <w:rPr>
-                <w:rFonts w:ascii="Consolas" w:hAnsi="Consolas"/>
-                <w:sz w:val="24"/>
-                <w:szCs w:val="24"/>
-              </w:rPr>
-            </w:pPr>
+            <w:proofErr w:type="spellStart"/>
             <w:r>
               <w:rPr>
                 <w:rFonts w:ascii="Consolas" w:hAnsi="Consolas"/>
                 <w:sz w:val="24"/>
                 <w:szCs w:val="24"/>
               </w:rPr>
-              <w:t xml:space="preserve">-actorList: </w:t>
+              <w:t>directorName</w:t>
             </w:r>
+            <w:proofErr w:type="spellEnd"/>
             <w:r>
               <w:rPr>
                 <w:rFonts w:ascii="Consolas" w:hAnsi="Consolas"/>
                 <w:sz w:val="24"/>
                 <w:szCs w:val="24"/>
               </w:rPr>
-              <w:t>String[]</w:t>
+              <w:t>: String</w:t>
             </w:r>
           </w:p>
           <w:p>
@@ -2494,41 +2714,18 @@
                 <w:sz w:val="24"/>
                 <w:szCs w:val="24"/>
               </w:rPr>
-              <w:t xml:space="preserve">-genreList: </w:t>
+              <w:t>-</w:t>
             </w:r>
+            <w:proofErr w:type="spellStart"/>
             <w:r>
               <w:rPr>
                 <w:rFonts w:ascii="Consolas" w:hAnsi="Consolas"/>
                 <w:sz w:val="24"/>
                 <w:szCs w:val="24"/>
               </w:rPr>
-              <w:t>ArrayList&lt;String&gt;</w:t>
+              <w:t>actorList</w:t>
             </w:r>
-          </w:p>
-          <w:p>
-            <w:pPr>
-              <w:rPr>
-                <w:rFonts w:ascii="Consolas" w:hAnsi="Consolas"/>
-                <w:sz w:val="24"/>
-                <w:szCs w:val="24"/>
-              </w:rPr>
-            </w:pPr>
-            <w:r>
-              <w:rPr>
-                <w:rFonts w:ascii="Consolas" w:hAnsi="Consolas"/>
-                <w:sz w:val="24"/>
-                <w:szCs w:val="24"/>
-              </w:rPr>
-              <w:t>-review</w:t>
-            </w:r>
-            <w:r>
-              <w:rPr>
-                <w:rFonts w:ascii="Consolas" w:hAnsi="Consolas"/>
-                <w:sz w:val="24"/>
-                <w:szCs w:val="24"/>
-              </w:rPr>
-              <w:t>Ratings</w:t>
-            </w:r>
+            <w:proofErr w:type="spellEnd"/>
             <w:r>
               <w:rPr>
                 <w:rFonts w:ascii="Consolas" w:hAnsi="Consolas"/>
@@ -2543,7 +2740,121 @@
                 <w:sz w:val="24"/>
                 <w:szCs w:val="24"/>
               </w:rPr>
-              <w:t>ArrayList&lt;</w:t>
+              <w:t>String[]</w:t>
+            </w:r>
+          </w:p>
+          <w:p>
+            <w:pPr>
+              <w:rPr>
+                <w:rFonts w:ascii="Consolas" w:hAnsi="Consolas"/>
+                <w:sz w:val="24"/>
+                <w:szCs w:val="24"/>
+              </w:rPr>
+            </w:pPr>
+            <w:r>
+              <w:rPr>
+                <w:rFonts w:ascii="Consolas" w:hAnsi="Consolas"/>
+                <w:sz w:val="24"/>
+                <w:szCs w:val="24"/>
+              </w:rPr>
+              <w:t>-</w:t>
+            </w:r>
+            <w:proofErr w:type="spellStart"/>
+            <w:r>
+              <w:rPr>
+                <w:rFonts w:ascii="Consolas" w:hAnsi="Consolas"/>
+                <w:sz w:val="24"/>
+                <w:szCs w:val="24"/>
+              </w:rPr>
+              <w:t>genreList</w:t>
+            </w:r>
+            <w:proofErr w:type="spellEnd"/>
+            <w:r>
+              <w:rPr>
+                <w:rFonts w:ascii="Consolas" w:hAnsi="Consolas"/>
+                <w:sz w:val="24"/>
+                <w:szCs w:val="24"/>
+              </w:rPr>
+              <w:t xml:space="preserve">: </w:t>
+            </w:r>
+            <w:proofErr w:type="spellStart"/>
+            <w:r>
+              <w:rPr>
+                <w:rFonts w:ascii="Consolas" w:hAnsi="Consolas"/>
+                <w:sz w:val="24"/>
+                <w:szCs w:val="24"/>
+              </w:rPr>
+              <w:t>ArrayList</w:t>
+            </w:r>
+            <w:proofErr w:type="spellEnd"/>
+            <w:r>
+              <w:rPr>
+                <w:rFonts w:ascii="Consolas" w:hAnsi="Consolas"/>
+                <w:sz w:val="24"/>
+                <w:szCs w:val="24"/>
+              </w:rPr>
+              <w:t>&lt;String&gt;</w:t>
+            </w:r>
+          </w:p>
+          <w:p>
+            <w:pPr>
+              <w:rPr>
+                <w:rFonts w:ascii="Consolas" w:hAnsi="Consolas"/>
+                <w:sz w:val="24"/>
+                <w:szCs w:val="24"/>
+              </w:rPr>
+            </w:pPr>
+            <w:r>
+              <w:rPr>
+                <w:rFonts w:ascii="Consolas" w:hAnsi="Consolas"/>
+                <w:sz w:val="24"/>
+                <w:szCs w:val="24"/>
+              </w:rPr>
+              <w:t>-</w:t>
+            </w:r>
+            <w:proofErr w:type="spellStart"/>
+            <w:r>
+              <w:rPr>
+                <w:rFonts w:ascii="Consolas" w:hAnsi="Consolas"/>
+                <w:sz w:val="24"/>
+                <w:szCs w:val="24"/>
+              </w:rPr>
+              <w:t>review</w:t>
+            </w:r>
+            <w:r>
+              <w:rPr>
+                <w:rFonts w:ascii="Consolas" w:hAnsi="Consolas"/>
+                <w:sz w:val="24"/>
+                <w:szCs w:val="24"/>
+              </w:rPr>
+              <w:t>Ratings</w:t>
+            </w:r>
+            <w:proofErr w:type="spellEnd"/>
+            <w:r>
+              <w:rPr>
+                <w:rFonts w:ascii="Consolas" w:hAnsi="Consolas"/>
+                <w:sz w:val="24"/>
+                <w:szCs w:val="24"/>
+              </w:rPr>
+              <w:t xml:space="preserve">: </w:t>
+            </w:r>
+            <w:proofErr w:type="spellStart"/>
+            <w:r>
+              <w:rPr>
+                <w:rFonts w:ascii="Consolas" w:hAnsi="Consolas"/>
+                <w:sz w:val="24"/>
+                <w:szCs w:val="24"/>
+              </w:rPr>
+              <w:t>ArrayList</w:t>
+            </w:r>
+            <w:proofErr w:type="spellEnd"/>
+            <w:r>
+              <w:rPr>
+                <w:rFonts w:ascii="Consolas" w:hAnsi="Consolas"/>
+                <w:sz w:val="24"/>
+                <w:szCs w:val="24"/>
+              </w:rPr>
+              <w:t>&lt;</w:t>
             </w:r>
             <w:r>
               <w:rPr>
@@ -2577,32 +2888,78 @@
                 <w:sz w:val="24"/>
                 <w:szCs w:val="24"/>
               </w:rPr>
-              <w:t xml:space="preserve">-writtenReviewList: </w:t>
+              <w:t>-</w:t>
             </w:r>
+            <w:proofErr w:type="spellStart"/>
             <w:r>
               <w:rPr>
                 <w:rFonts w:ascii="Consolas" w:hAnsi="Consolas"/>
                 <w:sz w:val="24"/>
                 <w:szCs w:val="24"/>
               </w:rPr>
-              <w:t>ArrayList&lt;String&gt;</w:t>
+              <w:t>writtenReviewList</w:t>
             </w:r>
-          </w:p>
-          <w:p>
-            <w:pPr>
-              <w:rPr>
-                <w:rFonts w:ascii="Consolas" w:hAnsi="Consolas"/>
-                <w:sz w:val="24"/>
-                <w:szCs w:val="24"/>
-              </w:rPr>
-            </w:pPr>
+            <w:proofErr w:type="spellEnd"/>
             <w:r>
               <w:rPr>
                 <w:rFonts w:ascii="Consolas" w:hAnsi="Consolas"/>
                 <w:sz w:val="24"/>
                 <w:szCs w:val="24"/>
               </w:rPr>
-              <w:t>-averageReviewScore: int</w:t>
+              <w:t xml:space="preserve">: </w:t>
+            </w:r>
+            <w:proofErr w:type="spellStart"/>
+            <w:r>
+              <w:rPr>
+                <w:rFonts w:ascii="Consolas" w:hAnsi="Consolas"/>
+                <w:sz w:val="24"/>
+                <w:szCs w:val="24"/>
+              </w:rPr>
+              <w:t>ArrayList</w:t>
+            </w:r>
+            <w:proofErr w:type="spellEnd"/>
+            <w:r>
+              <w:rPr>
+                <w:rFonts w:ascii="Consolas" w:hAnsi="Consolas"/>
+                <w:sz w:val="24"/>
+                <w:szCs w:val="24"/>
+              </w:rPr>
+              <w:t>&lt;String&gt;</w:t>
+            </w:r>
+          </w:p>
+          <w:p>
+            <w:pPr>
+              <w:rPr>
+                <w:rFonts w:ascii="Consolas" w:hAnsi="Consolas"/>
+                <w:sz w:val="24"/>
+                <w:szCs w:val="24"/>
+              </w:rPr>
+            </w:pPr>
+            <w:r>
+              <w:rPr>
+                <w:rFonts w:ascii="Consolas" w:hAnsi="Consolas"/>
+                <w:sz w:val="24"/>
+                <w:szCs w:val="24"/>
+              </w:rPr>
+              <w:t>-</w:t>
+            </w:r>
+            <w:proofErr w:type="spellStart"/>
+            <w:r>
+              <w:rPr>
+                <w:rFonts w:ascii="Consolas" w:hAnsi="Consolas"/>
+                <w:sz w:val="24"/>
+                <w:szCs w:val="24"/>
+              </w:rPr>
+              <w:t>averageReviewScore</w:t>
+            </w:r>
+            <w:proofErr w:type="spellEnd"/>
+            <w:r>
+              <w:rPr>
+                <w:rFonts w:ascii="Consolas" w:hAnsi="Consolas"/>
+                <w:sz w:val="24"/>
+                <w:szCs w:val="24"/>
+              </w:rPr>
+              <w:t>: int</w:t>
             </w:r>
           </w:p>
         </w:tc>
@@ -2639,25 +2996,44 @@
                 <w:sz w:val="24"/>
                 <w:szCs w:val="24"/>
               </w:rPr>
-              <w:t>+addGenre(String genre)</w:t>
-            </w:r>
-          </w:p>
-          <w:p>
-            <w:pPr>
-              <w:rPr>
-                <w:rFonts w:ascii="Consolas" w:hAnsi="Consolas"/>
-                <w:sz w:val="24"/>
-                <w:szCs w:val="24"/>
-              </w:rPr>
-            </w:pPr>
-            <w:r>
-              <w:rPr>
-                <w:rFonts w:ascii="Consolas" w:hAnsi="Consolas"/>
-                <w:sz w:val="24"/>
-                <w:szCs w:val="24"/>
-              </w:rPr>
               <w:t>+</w:t>
             </w:r>
+            <w:proofErr w:type="spellStart"/>
+            <w:r>
+              <w:rPr>
+                <w:rFonts w:ascii="Consolas" w:hAnsi="Consolas"/>
+                <w:sz w:val="24"/>
+                <w:szCs w:val="24"/>
+              </w:rPr>
+              <w:t>addGenre</w:t>
+            </w:r>
+            <w:proofErr w:type="spellEnd"/>
+            <w:r>
+              <w:rPr>
+                <w:rFonts w:ascii="Consolas" w:hAnsi="Consolas"/>
+                <w:sz w:val="24"/>
+                <w:szCs w:val="24"/>
+              </w:rPr>
+              <w:t>(String genre)</w:t>
+            </w:r>
+          </w:p>
+          <w:p>
+            <w:pPr>
+              <w:rPr>
+                <w:rFonts w:ascii="Consolas" w:hAnsi="Consolas"/>
+                <w:sz w:val="24"/>
+                <w:szCs w:val="24"/>
+              </w:rPr>
+            </w:pPr>
+            <w:r>
+              <w:rPr>
+                <w:rFonts w:ascii="Consolas" w:hAnsi="Consolas"/>
+                <w:sz w:val="24"/>
+                <w:szCs w:val="24"/>
+              </w:rPr>
+              <w:t>+</w:t>
+            </w:r>
+            <w:proofErr w:type="spellStart"/>
             <w:r>
               <w:rPr>
                 <w:rFonts w:ascii="Consolas" w:hAnsi="Consolas"/>
@@ -2672,24 +3048,16 @@
                 <w:sz w:val="24"/>
                 <w:szCs w:val="24"/>
               </w:rPr>
-              <w:t>Genre(String genre)</w:t>
+              <w:t>Genre</w:t>
             </w:r>
-          </w:p>
-          <w:p>
-            <w:pPr>
-              <w:rPr>
-                <w:rFonts w:ascii="Consolas" w:hAnsi="Consolas"/>
-                <w:sz w:val="24"/>
-                <w:szCs w:val="24"/>
-              </w:rPr>
-            </w:pPr>
+            <w:proofErr w:type="spellEnd"/>
             <w:r>
               <w:rPr>
                 <w:rFonts w:ascii="Consolas" w:hAnsi="Consolas"/>
                 <w:sz w:val="24"/>
                 <w:szCs w:val="24"/>
               </w:rPr>
-              <w:t>+addReview(int rating)</w:t>
+              <w:t>(String genre)</w:t>
             </w:r>
           </w:p>
           <w:p>
@@ -2706,7 +3074,51 @@
                 <w:sz w:val="24"/>
                 <w:szCs w:val="24"/>
               </w:rPr>
-              <w:t>+remove</w:t>
+              <w:t>+</w:t>
+            </w:r>
+            <w:proofErr w:type="spellStart"/>
+            <w:r>
+              <w:rPr>
+                <w:rFonts w:ascii="Consolas" w:hAnsi="Consolas"/>
+                <w:sz w:val="24"/>
+                <w:szCs w:val="24"/>
+              </w:rPr>
+              <w:t>addReview</w:t>
+            </w:r>
+            <w:proofErr w:type="spellEnd"/>
+            <w:r>
+              <w:rPr>
+                <w:rFonts w:ascii="Consolas" w:hAnsi="Consolas"/>
+                <w:sz w:val="24"/>
+                <w:szCs w:val="24"/>
+              </w:rPr>
+              <w:t>(int rating)</w:t>
+            </w:r>
+          </w:p>
+          <w:p>
+            <w:pPr>
+              <w:rPr>
+                <w:rFonts w:ascii="Consolas" w:hAnsi="Consolas"/>
+                <w:sz w:val="24"/>
+                <w:szCs w:val="24"/>
+              </w:rPr>
+            </w:pPr>
+            <w:r>
+              <w:rPr>
+                <w:rFonts w:ascii="Consolas" w:hAnsi="Consolas"/>
+                <w:sz w:val="24"/>
+                <w:szCs w:val="24"/>
+              </w:rPr>
+              <w:t>+</w:t>
+            </w:r>
+            <w:proofErr w:type="spellStart"/>
+            <w:r>
+              <w:rPr>
+                <w:rFonts w:ascii="Consolas" w:hAnsi="Consolas"/>
+                <w:sz w:val="24"/>
+                <w:szCs w:val="24"/>
+              </w:rPr>
+              <w:t>remove</w:t>
             </w:r>
             <w:r>
               <w:rPr>
@@ -2714,7 +3126,16 @@
                 <w:sz w:val="24"/>
                 <w:szCs w:val="24"/>
               </w:rPr>
-              <w:t>Review(int rating)</w:t>
+              <w:t>Review</w:t>
+            </w:r>
+            <w:proofErr w:type="spellEnd"/>
+            <w:r>
+              <w:rPr>
+                <w:rFonts w:ascii="Consolas" w:hAnsi="Consolas"/>
+                <w:sz w:val="24"/>
+                <w:szCs w:val="24"/>
+              </w:rPr>
+              <w:t>(int rating)</w:t>
             </w:r>
             <w:r>
               <w:rPr>
@@ -2739,7 +3160,16 @@
                 <w:sz w:val="24"/>
                 <w:szCs w:val="24"/>
               </w:rPr>
-              <w:t>+add</w:t>
+              <w:t>+</w:t>
+            </w:r>
+            <w:proofErr w:type="spellStart"/>
+            <w:r>
+              <w:rPr>
+                <w:rFonts w:ascii="Consolas" w:hAnsi="Consolas"/>
+                <w:sz w:val="24"/>
+                <w:szCs w:val="24"/>
+              </w:rPr>
+              <w:t>add</w:t>
             </w:r>
             <w:r>
               <w:rPr>
@@ -2747,24 +3177,51 @@
                 <w:sz w:val="24"/>
                 <w:szCs w:val="24"/>
               </w:rPr>
-              <w:t xml:space="preserve">WrittenReview(String review) </w:t>
+              <w:t>WrittenReview</w:t>
             </w:r>
-          </w:p>
-          <w:p>
-            <w:pPr>
-              <w:rPr>
-                <w:rFonts w:ascii="Consolas" w:hAnsi="Consolas"/>
-                <w:sz w:val="24"/>
-                <w:szCs w:val="24"/>
-              </w:rPr>
-            </w:pPr>
+            <w:proofErr w:type="spellEnd"/>
             <w:r>
               <w:rPr>
                 <w:rFonts w:ascii="Consolas" w:hAnsi="Consolas"/>
                 <w:sz w:val="24"/>
                 <w:szCs w:val="24"/>
               </w:rPr>
-              <w:t xml:space="preserve">+removeWrittenReview(String review) </w:t>
+              <w:t xml:space="preserve">(String review) </w:t>
+            </w:r>
+          </w:p>
+          <w:p>
+            <w:pPr>
+              <w:rPr>
+                <w:rFonts w:ascii="Consolas" w:hAnsi="Consolas"/>
+                <w:sz w:val="24"/>
+                <w:szCs w:val="24"/>
+              </w:rPr>
+            </w:pPr>
+            <w:r>
+              <w:rPr>
+                <w:rFonts w:ascii="Consolas" w:hAnsi="Consolas"/>
+                <w:sz w:val="24"/>
+                <w:szCs w:val="24"/>
+              </w:rPr>
+              <w:t>+</w:t>
+            </w:r>
+            <w:proofErr w:type="spellStart"/>
+            <w:r>
+              <w:rPr>
+                <w:rFonts w:ascii="Consolas" w:hAnsi="Consolas"/>
+                <w:sz w:val="24"/>
+                <w:szCs w:val="24"/>
+              </w:rPr>
+              <w:t>removeWrittenReview</w:t>
+            </w:r>
+            <w:proofErr w:type="spellEnd"/>
+            <w:r>
+              <w:rPr>
+                <w:rFonts w:ascii="Consolas" w:hAnsi="Consolas"/>
+                <w:sz w:val="24"/>
+                <w:szCs w:val="24"/>
+              </w:rPr>
+              <w:t xml:space="preserve">(String review) </w:t>
             </w:r>
           </w:p>
           <w:p>
@@ -2792,6 +3249,7 @@
               </w:rPr>
               <w:t>-</w:t>
             </w:r>
+            <w:proofErr w:type="spellStart"/>
             <w:r>
               <w:rPr>
                 <w:rFonts w:ascii="Consolas" w:hAnsi="Consolas"/>
@@ -2816,6 +3274,7 @@
               </w:rPr>
               <w:t>itle</w:t>
             </w:r>
+            <w:proofErr w:type="spellEnd"/>
             <w:r>
               <w:rPr>
                 <w:rFonts w:ascii="Consolas" w:hAnsi="Consolas"/>
@@ -2841,6 +3300,7 @@
               </w:rPr>
               <w:t>-</w:t>
             </w:r>
+            <w:proofErr w:type="spellStart"/>
             <w:r>
               <w:rPr>
                 <w:rFonts w:ascii="Consolas" w:hAnsi="Consolas"/>
@@ -2865,6 +3325,7 @@
               </w:rPr>
               <w:t>eleaseYear</w:t>
             </w:r>
+            <w:proofErr w:type="spellEnd"/>
             <w:r>
               <w:rPr>
                 <w:rFonts w:ascii="Consolas" w:hAnsi="Consolas"/>
@@ -2906,6 +3367,7 @@
               </w:rPr>
               <w:t>-</w:t>
             </w:r>
+            <w:proofErr w:type="spellStart"/>
             <w:r>
               <w:rPr>
                 <w:rFonts w:ascii="Consolas" w:hAnsi="Consolas"/>
@@ -2930,6 +3392,7 @@
               </w:rPr>
               <w:t>ovieLengthMins</w:t>
             </w:r>
+            <w:proofErr w:type="spellEnd"/>
             <w:r>
               <w:rPr>
                 <w:rFonts w:ascii="Consolas" w:hAnsi="Consolas"/>
@@ -2971,6 +3434,7 @@
               </w:rPr>
               <w:t>-</w:t>
             </w:r>
+            <w:proofErr w:type="spellStart"/>
             <w:r>
               <w:rPr>
                 <w:rFonts w:ascii="Consolas" w:hAnsi="Consolas"/>
@@ -2995,6 +3459,7 @@
               </w:rPr>
               <w:t>ating</w:t>
             </w:r>
+            <w:proofErr w:type="spellEnd"/>
             <w:r>
               <w:rPr>
                 <w:rFonts w:ascii="Consolas" w:hAnsi="Consolas"/>
@@ -3036,6 +3501,7 @@
               </w:rPr>
               <w:t>-</w:t>
             </w:r>
+            <w:proofErr w:type="spellStart"/>
             <w:r>
               <w:rPr>
                 <w:rFonts w:ascii="Consolas" w:hAnsi="Consolas"/>
@@ -3060,6 +3526,7 @@
               </w:rPr>
               <w:t>irectorName</w:t>
             </w:r>
+            <w:proofErr w:type="spellEnd"/>
             <w:r>
               <w:rPr>
                 <w:rFonts w:ascii="Consolas" w:hAnsi="Consolas"/>
@@ -3101,6 +3568,7 @@
               </w:rPr>
               <w:t>-</w:t>
             </w:r>
+            <w:proofErr w:type="spellStart"/>
             <w:r>
               <w:rPr>
                 <w:rFonts w:ascii="Consolas" w:hAnsi="Consolas"/>
@@ -3125,6 +3593,7 @@
               </w:rPr>
               <w:t>ctorList</w:t>
             </w:r>
+            <w:proofErr w:type="spellEnd"/>
             <w:r>
               <w:rPr>
                 <w:rFonts w:ascii="Consolas" w:hAnsi="Consolas"/>
@@ -3339,7 +3808,23 @@
           <w:sz w:val="24"/>
           <w:szCs w:val="24"/>
         </w:rPr>
-        <w:t>When constructing an ArrayList, show the empty elements</w:t>
+        <w:t xml:space="preserve">When constructing an </w:t>
+      </w:r>
+      <w:proofErr w:type="spellStart"/>
+      <w:r>
+        <w:rPr>
+          <w:sz w:val="24"/>
+          <w:szCs w:val="24"/>
+        </w:rPr>
+        <w:t>ArrayList</w:t>
+      </w:r>
+      <w:proofErr w:type="spellEnd"/>
+      <w:r>
+        <w:rPr>
+          <w:sz w:val="24"/>
+          <w:szCs w:val="24"/>
+        </w:rPr>
+        <w:t>, show the empty elements</w:t>
       </w:r>
       <w:r>
         <w:rPr>
@@ -3374,7 +3859,23 @@
           <w:sz w:val="24"/>
           <w:szCs w:val="24"/>
         </w:rPr>
-        <w:t>(Don’t forget to include the size.)</w:t>
+        <w:t>(</w:t>
+      </w:r>
+      <w:proofErr w:type="gramStart"/>
+      <w:r>
+        <w:rPr>
+          <w:sz w:val="24"/>
+          <w:szCs w:val="24"/>
+        </w:rPr>
+        <w:t>Don’t</w:t>
+      </w:r>
+      <w:proofErr w:type="gramEnd"/>
+      <w:r>
+        <w:rPr>
+          <w:sz w:val="24"/>
+          <w:szCs w:val="24"/>
+        </w:rPr>
+        <w:t xml:space="preserve"> forget to include the size.)</w:t>
       </w:r>
     </w:p>
     <w:p>
@@ -3425,7 +3926,23 @@
           <w:sz w:val="24"/>
           <w:szCs w:val="24"/>
         </w:rPr>
-        <w:t>Note that this applies to class fields and ArrayList elements.</w:t>
+        <w:t xml:space="preserve">Note that this applies to class fields and </w:t>
+      </w:r>
+      <w:proofErr w:type="spellStart"/>
+      <w:r>
+        <w:rPr>
+          <w:sz w:val="24"/>
+          <w:szCs w:val="24"/>
+        </w:rPr>
+        <w:t>ArrayList</w:t>
+      </w:r>
+      <w:proofErr w:type="spellEnd"/>
+      <w:r>
+        <w:rPr>
+          <w:sz w:val="24"/>
+          <w:szCs w:val="24"/>
+        </w:rPr>
+        <w:t xml:space="preserve"> elements.</w:t>
       </w:r>
     </w:p>
     <w:p>
@@ -8258,6 +8775,8 @@
                               <w:spacing w:after="0" w:line="240" w:lineRule="auto"/>
                               <w:rPr>
                                 <w:rFonts w:ascii="Consolas" w:hAnsi="Consolas"/>
+                                <w:i/>
+                                <w:iCs/>
                                 <w:sz w:val="20"/>
                                 <w:szCs w:val="20"/>
                               </w:rPr>
@@ -8265,10 +8784,34 @@
                             <w:r>
                               <w:rPr>
                                 <w:rFonts w:ascii="Consolas" w:hAnsi="Consolas"/>
-                                <w:sz w:val="20"/>
-                                <w:szCs w:val="20"/>
-                              </w:rPr>
-                              <w:t>import java.util.ArrayList;</w:t>
+                                <w:i/>
+                                <w:iCs/>
+                                <w:sz w:val="20"/>
+                                <w:szCs w:val="20"/>
+                              </w:rPr>
+                              <w:t xml:space="preserve">import </w:t>
+                            </w:r>
+                            <w:proofErr w:type="spellStart"/>
+                            <w:r>
+                              <w:rPr>
+                                <w:rFonts w:ascii="Consolas" w:hAnsi="Consolas"/>
+                                <w:i/>
+                                <w:iCs/>
+                                <w:sz w:val="20"/>
+                                <w:szCs w:val="20"/>
+                              </w:rPr>
+                              <w:t>java.util.ArrayList</w:t>
+                            </w:r>
+                            <w:proofErr w:type="spellEnd"/>
+                            <w:r>
+                              <w:rPr>
+                                <w:rFonts w:ascii="Consolas" w:hAnsi="Consolas"/>
+                                <w:i/>
+                                <w:iCs/>
+                                <w:sz w:val="20"/>
+                                <w:szCs w:val="20"/>
+                              </w:rPr>
+                              <w:t>;</w:t>
                             </w:r>
                           </w:p>
                           <w:p>
@@ -8276,6 +8819,8 @@
                               <w:spacing w:after="0" w:line="240" w:lineRule="auto"/>
                               <w:rPr>
                                 <w:rFonts w:ascii="Consolas" w:hAnsi="Consolas"/>
+                                <w:i/>
+                                <w:iCs/>
                                 <w:sz w:val="20"/>
                                 <w:szCs w:val="20"/>
                               </w:rPr>
@@ -8286,6 +8831,8 @@
                               <w:spacing w:after="0" w:line="240" w:lineRule="auto"/>
                               <w:rPr>
                                 <w:rFonts w:ascii="Consolas" w:hAnsi="Consolas"/>
+                                <w:i/>
+                                <w:iCs/>
                                 <w:sz w:val="20"/>
                                 <w:szCs w:val="20"/>
                               </w:rPr>
@@ -8293,6 +8840,8 @@
                             <w:r>
                               <w:rPr>
                                 <w:rFonts w:ascii="Consolas" w:hAnsi="Consolas"/>
+                                <w:i/>
+                                <w:iCs/>
                                 <w:sz w:val="20"/>
                                 <w:szCs w:val="20"/>
                               </w:rPr>
@@ -8304,6 +8853,8 @@
                               <w:spacing w:after="0" w:line="240" w:lineRule="auto"/>
                               <w:rPr>
                                 <w:rFonts w:ascii="Consolas" w:hAnsi="Consolas"/>
+                                <w:i/>
+                                <w:iCs/>
                                 <w:sz w:val="20"/>
                                 <w:szCs w:val="20"/>
                               </w:rPr>
@@ -8314,6 +8865,8 @@
                               <w:spacing w:after="0" w:line="240" w:lineRule="auto"/>
                               <w:rPr>
                                 <w:rFonts w:ascii="Consolas" w:hAnsi="Consolas"/>
+                                <w:i/>
+                                <w:iCs/>
                                 <w:sz w:val="20"/>
                                 <w:szCs w:val="20"/>
                               </w:rPr>
@@ -8321,10 +8874,34 @@
                             <w:r>
                               <w:rPr>
                                 <w:rFonts w:ascii="Consolas" w:hAnsi="Consolas"/>
-                                <w:sz w:val="20"/>
-                                <w:szCs w:val="20"/>
-                              </w:rPr>
-                              <w:t xml:space="preserve">    public static void main(String[] args) {</w:t>
+                                <w:i/>
+                                <w:iCs/>
+                                <w:sz w:val="20"/>
+                                <w:szCs w:val="20"/>
+                              </w:rPr>
+                              <w:t xml:space="preserve">    public static void main(String[] </w:t>
+                            </w:r>
+                            <w:proofErr w:type="spellStart"/>
+                            <w:r>
+                              <w:rPr>
+                                <w:rFonts w:ascii="Consolas" w:hAnsi="Consolas"/>
+                                <w:i/>
+                                <w:iCs/>
+                                <w:sz w:val="20"/>
+                                <w:szCs w:val="20"/>
+                              </w:rPr>
+                              <w:t>args</w:t>
+                            </w:r>
+                            <w:proofErr w:type="spellEnd"/>
+                            <w:r>
+                              <w:rPr>
+                                <w:rFonts w:ascii="Consolas" w:hAnsi="Consolas"/>
+                                <w:i/>
+                                <w:iCs/>
+                                <w:sz w:val="20"/>
+                                <w:szCs w:val="20"/>
+                              </w:rPr>
+                              <w:t>) {</w:t>
                             </w:r>
                           </w:p>
                           <w:p>
@@ -8332,6 +8909,8 @@
                               <w:spacing w:after="0" w:line="240" w:lineRule="auto"/>
                               <w:rPr>
                                 <w:rFonts w:ascii="Consolas" w:hAnsi="Consolas"/>
+                                <w:i/>
+                                <w:iCs/>
                                 <w:sz w:val="20"/>
                                 <w:szCs w:val="20"/>
                               </w:rPr>
@@ -8342,6 +8921,8 @@
                               <w:spacing w:after="0" w:line="240" w:lineRule="auto"/>
                               <w:rPr>
                                 <w:rFonts w:ascii="Consolas" w:hAnsi="Consolas"/>
+                                <w:i/>
+                                <w:iCs/>
                                 <w:sz w:val="20"/>
                                 <w:szCs w:val="20"/>
                               </w:rPr>
@@ -8349,22 +8930,106 @@
                             <w:r>
                               <w:rPr>
                                 <w:rFonts w:ascii="Consolas" w:hAnsi="Consolas"/>
-                                <w:sz w:val="20"/>
-                                <w:szCs w:val="20"/>
-                              </w:rPr>
-                              <w:t xml:space="preserve">        ArrayList&lt;Student&gt; students = new ArrayList&lt;Student&gt;(</w:t>
+                                <w:i/>
+                                <w:iCs/>
+                                <w:sz w:val="20"/>
+                                <w:szCs w:val="20"/>
+                              </w:rPr>
+                              <w:t xml:space="preserve">        </w:t>
+                            </w:r>
+                            <w:proofErr w:type="spellStart"/>
+                            <w:r>
+                              <w:rPr>
+                                <w:rFonts w:ascii="Consolas" w:hAnsi="Consolas"/>
+                                <w:i/>
+                                <w:iCs/>
+                                <w:sz w:val="20"/>
+                                <w:szCs w:val="20"/>
+                              </w:rPr>
+                              <w:t>ArrayList</w:t>
+                            </w:r>
+                            <w:proofErr w:type="spellEnd"/>
+                            <w:r>
+                              <w:rPr>
+                                <w:rFonts w:ascii="Consolas" w:hAnsi="Consolas"/>
+                                <w:i/>
+                                <w:iCs/>
+                                <w:sz w:val="20"/>
+                                <w:szCs w:val="20"/>
+                              </w:rPr>
+                              <w:t xml:space="preserve">&lt;Student&gt; students = new </w:t>
+                            </w:r>
+                            <w:proofErr w:type="spellStart"/>
+                            <w:r>
+                              <w:rPr>
+                                <w:rFonts w:ascii="Consolas" w:hAnsi="Consolas"/>
+                                <w:i/>
+                                <w:iCs/>
+                                <w:sz w:val="20"/>
+                                <w:szCs w:val="20"/>
+                              </w:rPr>
+                              <w:t>ArrayList</w:t>
+                            </w:r>
+                            <w:proofErr w:type="spellEnd"/>
+                            <w:r>
+                              <w:rPr>
+                                <w:rFonts w:ascii="Consolas" w:hAnsi="Consolas"/>
+                                <w:i/>
+                                <w:iCs/>
+                                <w:sz w:val="20"/>
+                                <w:szCs w:val="20"/>
+                              </w:rPr>
+                              <w:t>&lt;Student&gt;(5);</w:t>
+                            </w:r>
+                          </w:p>
+                          <w:p>
+                            <w:pPr>
+                              <w:spacing w:after="0" w:line="240" w:lineRule="auto"/>
+                              <w:rPr>
+                                <w:rFonts w:ascii="Consolas" w:hAnsi="Consolas"/>
+                                <w:i/>
+                                <w:iCs/>
+                                <w:sz w:val="20"/>
+                                <w:szCs w:val="20"/>
+                              </w:rPr>
+                            </w:pPr>
+                          </w:p>
+                          <w:p>
+                            <w:pPr>
+                              <w:spacing w:after="0" w:line="240" w:lineRule="auto"/>
+                              <w:rPr>
+                                <w:rFonts w:ascii="Consolas" w:hAnsi="Consolas"/>
+                                <w:i/>
+                                <w:iCs/>
+                                <w:sz w:val="20"/>
+                                <w:szCs w:val="20"/>
+                              </w:rPr>
+                            </w:pPr>
+                            <w:r>
+                              <w:rPr>
+                                <w:rFonts w:ascii="Consolas" w:hAnsi="Consolas"/>
+                                <w:i/>
+                                <w:iCs/>
+                                <w:sz w:val="20"/>
+                                <w:szCs w:val="20"/>
+                              </w:rPr>
+                              <w:t xml:space="preserve">        Student first =</w:t>
                             </w:r>
                             <w:r>
                               <w:rPr>
                                 <w:rFonts w:ascii="Consolas" w:hAnsi="Consolas"/>
-                                <w:sz w:val="20"/>
-                                <w:szCs w:val="20"/>
-                              </w:rPr>
-                              <w:t>5</w:t>
+                                <w:i/>
+                                <w:iCs/>
+                                <w:sz w:val="20"/>
+                                <w:szCs w:val="20"/>
+                              </w:rPr>
+                              <w:t xml:space="preserve"> new Student("Shrek", 42, 91, 83</w:t>
                             </w:r>
                             <w:r>
                               <w:rPr>
                                 <w:rFonts w:ascii="Consolas" w:hAnsi="Consolas"/>
+                                <w:i/>
+                                <w:iCs/>
                                 <w:sz w:val="20"/>
                                 <w:szCs w:val="20"/>
                               </w:rPr>
@@ -8376,16 +9041,8 @@
                               <w:spacing w:after="0" w:line="240" w:lineRule="auto"/>
                               <w:rPr>
                                 <w:rFonts w:ascii="Consolas" w:hAnsi="Consolas"/>
-                                <w:sz w:val="20"/>
-                                <w:szCs w:val="20"/>
-                              </w:rPr>
-                            </w:pPr>
-                          </w:p>
-                          <w:p>
-                            <w:pPr>
-                              <w:spacing w:after="0" w:line="240" w:lineRule="auto"/>
-                              <w:rPr>
-                                <w:rFonts w:ascii="Consolas" w:hAnsi="Consolas"/>
+                                <w:i/>
+                                <w:iCs/>
                                 <w:sz w:val="20"/>
                                 <w:szCs w:val="20"/>
                               </w:rPr>
@@ -8393,22 +9050,28 @@
                             <w:r>
                               <w:rPr>
                                 <w:rFonts w:ascii="Consolas" w:hAnsi="Consolas"/>
-                                <w:sz w:val="20"/>
-                                <w:szCs w:val="20"/>
-                              </w:rPr>
-                              <w:t xml:space="preserve">        Student first =</w:t>
+                                <w:i/>
+                                <w:iCs/>
+                                <w:sz w:val="20"/>
+                                <w:szCs w:val="20"/>
+                              </w:rPr>
+                              <w:t xml:space="preserve">        Student second = new Student("</w:t>
                             </w:r>
                             <w:r>
                               <w:rPr>
                                 <w:rFonts w:ascii="Consolas" w:hAnsi="Consolas"/>
-                                <w:sz w:val="20"/>
-                                <w:szCs w:val="20"/>
-                              </w:rPr>
-                              <w:t xml:space="preserve"> new Student("Shrek", 42, 91, 83</w:t>
+                                <w:i/>
+                                <w:iCs/>
+                                <w:sz w:val="20"/>
+                                <w:szCs w:val="20"/>
+                              </w:rPr>
+                              <w:t>Fiona", 90, 62, 75</w:t>
                             </w:r>
                             <w:r>
                               <w:rPr>
                                 <w:rFonts w:ascii="Consolas" w:hAnsi="Consolas"/>
+                                <w:i/>
+                                <w:iCs/>
                                 <w:sz w:val="20"/>
                                 <w:szCs w:val="20"/>
                               </w:rPr>
@@ -8420,6 +9083,8 @@
                               <w:spacing w:after="0" w:line="240" w:lineRule="auto"/>
                               <w:rPr>
                                 <w:rFonts w:ascii="Consolas" w:hAnsi="Consolas"/>
+                                <w:i/>
+                                <w:iCs/>
                                 <w:sz w:val="20"/>
                                 <w:szCs w:val="20"/>
                               </w:rPr>
@@ -8427,22 +9092,48 @@
                             <w:r>
                               <w:rPr>
                                 <w:rFonts w:ascii="Consolas" w:hAnsi="Consolas"/>
-                                <w:sz w:val="20"/>
-                                <w:szCs w:val="20"/>
-                              </w:rPr>
-                              <w:t xml:space="preserve">        Student second = new Student("</w:t>
+                                <w:i/>
+                                <w:iCs/>
+                                <w:sz w:val="20"/>
+                                <w:szCs w:val="20"/>
+                              </w:rPr>
+                              <w:t xml:space="preserve">        </w:t>
                             </w:r>
                             <w:r>
                               <w:rPr>
                                 <w:rFonts w:ascii="Consolas" w:hAnsi="Consolas"/>
-                                <w:sz w:val="20"/>
-                                <w:szCs w:val="20"/>
-                              </w:rPr>
-                              <w:t>Fiona", 90, 62, 75</w:t>
+                                <w:i/>
+                                <w:iCs/>
+                                <w:sz w:val="20"/>
+                                <w:szCs w:val="20"/>
+                              </w:rPr>
+                              <w:t>Student third = new Student("Donkey</w:t>
                             </w:r>
                             <w:r>
                               <w:rPr>
                                 <w:rFonts w:ascii="Consolas" w:hAnsi="Consolas"/>
+                                <w:i/>
+                                <w:iCs/>
+                                <w:sz w:val="20"/>
+                                <w:szCs w:val="20"/>
+                              </w:rPr>
+                              <w:t>"</w:t>
+                            </w:r>
+                            <w:r>
+                              <w:rPr>
+                                <w:rFonts w:ascii="Consolas" w:hAnsi="Consolas"/>
+                                <w:i/>
+                                <w:iCs/>
+                                <w:sz w:val="20"/>
+                                <w:szCs w:val="20"/>
+                              </w:rPr>
+                              <w:t>, 22, 100, 83</w:t>
+                            </w:r>
+                            <w:r>
+                              <w:rPr>
+                                <w:rFonts w:ascii="Consolas" w:hAnsi="Consolas"/>
+                                <w:i/>
+                                <w:iCs/>
                                 <w:sz w:val="20"/>
                                 <w:szCs w:val="20"/>
                               </w:rPr>
@@ -8454,6 +9145,20 @@
                               <w:spacing w:after="0" w:line="240" w:lineRule="auto"/>
                               <w:rPr>
                                 <w:rFonts w:ascii="Consolas" w:hAnsi="Consolas"/>
+                                <w:i/>
+                                <w:iCs/>
+                                <w:sz w:val="20"/>
+                                <w:szCs w:val="20"/>
+                              </w:rPr>
+                            </w:pPr>
+                          </w:p>
+                          <w:p>
+                            <w:pPr>
+                              <w:spacing w:after="0" w:line="240" w:lineRule="auto"/>
+                              <w:rPr>
+                                <w:rFonts w:ascii="Consolas" w:hAnsi="Consolas"/>
+                                <w:i/>
+                                <w:iCs/>
                                 <w:sz w:val="20"/>
                                 <w:szCs w:val="20"/>
                               </w:rPr>
@@ -8461,38 +9166,234 @@
                             <w:r>
                               <w:rPr>
                                 <w:rFonts w:ascii="Consolas" w:hAnsi="Consolas"/>
+                                <w:i/>
+                                <w:iCs/>
                                 <w:sz w:val="20"/>
                                 <w:szCs w:val="20"/>
                               </w:rPr>
                               <w:t xml:space="preserve">        </w:t>
                             </w:r>
+                            <w:proofErr w:type="spellStart"/>
                             <w:r>
                               <w:rPr>
                                 <w:rFonts w:ascii="Consolas" w:hAnsi="Consolas"/>
-                                <w:sz w:val="20"/>
-                                <w:szCs w:val="20"/>
-                              </w:rPr>
-                              <w:t>Student third = new Student("Donkey</w:t>
+                                <w:i/>
+                                <w:iCs/>
+                                <w:sz w:val="20"/>
+                                <w:szCs w:val="20"/>
+                              </w:rPr>
+                              <w:t>students.add</w:t>
+                            </w:r>
+                            <w:proofErr w:type="spellEnd"/>
+                            <w:r>
+                              <w:rPr>
+                                <w:rFonts w:ascii="Consolas" w:hAnsi="Consolas"/>
+                                <w:i/>
+                                <w:iCs/>
+                                <w:sz w:val="20"/>
+                                <w:szCs w:val="20"/>
+                              </w:rPr>
+                              <w:t>(first);</w:t>
+                            </w:r>
+                          </w:p>
+                          <w:p>
+                            <w:pPr>
+                              <w:spacing w:after="0" w:line="240" w:lineRule="auto"/>
+                              <w:rPr>
+                                <w:rFonts w:ascii="Consolas" w:hAnsi="Consolas"/>
+                                <w:i/>
+                                <w:iCs/>
+                                <w:sz w:val="20"/>
+                                <w:szCs w:val="20"/>
+                              </w:rPr>
+                            </w:pPr>
+                            <w:r>
+                              <w:rPr>
+                                <w:rFonts w:ascii="Consolas" w:hAnsi="Consolas"/>
+                                <w:i/>
+                                <w:iCs/>
+                                <w:sz w:val="20"/>
+                                <w:szCs w:val="20"/>
+                              </w:rPr>
+                              <w:t xml:space="preserve">        </w:t>
+                            </w:r>
+                            <w:proofErr w:type="spellStart"/>
+                            <w:r>
+                              <w:rPr>
+                                <w:rFonts w:ascii="Consolas" w:hAnsi="Consolas"/>
+                                <w:i/>
+                                <w:iCs/>
+                                <w:sz w:val="20"/>
+                                <w:szCs w:val="20"/>
+                              </w:rPr>
+                              <w:t>students.add</w:t>
+                            </w:r>
+                            <w:proofErr w:type="spellEnd"/>
+                            <w:r>
+                              <w:rPr>
+                                <w:rFonts w:ascii="Consolas" w:hAnsi="Consolas"/>
+                                <w:i/>
+                                <w:iCs/>
+                                <w:sz w:val="20"/>
+                                <w:szCs w:val="20"/>
+                              </w:rPr>
+                              <w:t>(</w:t>
                             </w:r>
                             <w:r>
                               <w:rPr>
                                 <w:rFonts w:ascii="Consolas" w:hAnsi="Consolas"/>
-                                <w:sz w:val="20"/>
-                                <w:szCs w:val="20"/>
-                              </w:rPr>
-                              <w:t>"</w:t>
+                                <w:i/>
+                                <w:iCs/>
+                                <w:sz w:val="20"/>
+                                <w:szCs w:val="20"/>
+                              </w:rPr>
+                              <w:t xml:space="preserve">0, </w:t>
                             </w:r>
                             <w:r>
                               <w:rPr>
                                 <w:rFonts w:ascii="Consolas" w:hAnsi="Consolas"/>
-                                <w:sz w:val="20"/>
-                                <w:szCs w:val="20"/>
-                              </w:rPr>
-                              <w:t>, 22, 100, 83</w:t>
+                                <w:i/>
+                                <w:iCs/>
+                                <w:sz w:val="20"/>
+                                <w:szCs w:val="20"/>
+                              </w:rPr>
+                              <w:t>second);</w:t>
+                            </w:r>
+                          </w:p>
+                          <w:p>
+                            <w:pPr>
+                              <w:spacing w:after="0" w:line="240" w:lineRule="auto"/>
+                              <w:rPr>
+                                <w:rFonts w:ascii="Consolas" w:hAnsi="Consolas"/>
+                                <w:i/>
+                                <w:iCs/>
+                                <w:sz w:val="20"/>
+                                <w:szCs w:val="20"/>
+                              </w:rPr>
+                            </w:pPr>
+                            <w:r>
+                              <w:rPr>
+                                <w:rFonts w:ascii="Consolas" w:hAnsi="Consolas"/>
+                                <w:i/>
+                                <w:iCs/>
+                                <w:sz w:val="20"/>
+                                <w:szCs w:val="20"/>
+                              </w:rPr>
+                              <w:t xml:space="preserve">        </w:t>
+                            </w:r>
+                            <w:proofErr w:type="spellStart"/>
+                            <w:r>
+                              <w:rPr>
+                                <w:rFonts w:ascii="Consolas" w:hAnsi="Consolas"/>
+                                <w:i/>
+                                <w:iCs/>
+                                <w:sz w:val="20"/>
+                                <w:szCs w:val="20"/>
+                              </w:rPr>
+                              <w:t>students.add</w:t>
+                            </w:r>
+                            <w:proofErr w:type="spellEnd"/>
+                            <w:r>
+                              <w:rPr>
+                                <w:rFonts w:ascii="Consolas" w:hAnsi="Consolas"/>
+                                <w:i/>
+                                <w:iCs/>
+                                <w:sz w:val="20"/>
+                                <w:szCs w:val="20"/>
+                              </w:rPr>
+                              <w:t>(</w:t>
                             </w:r>
                             <w:r>
                               <w:rPr>
                                 <w:rFonts w:ascii="Consolas" w:hAnsi="Consolas"/>
+                                <w:i/>
+                                <w:iCs/>
+                                <w:sz w:val="20"/>
+                                <w:szCs w:val="20"/>
+                              </w:rPr>
+                              <w:t xml:space="preserve">1, </w:t>
+                            </w:r>
+                            <w:r>
+                              <w:rPr>
+                                <w:rFonts w:ascii="Consolas" w:hAnsi="Consolas"/>
+                                <w:i/>
+                                <w:iCs/>
+                                <w:sz w:val="20"/>
+                                <w:szCs w:val="20"/>
+                              </w:rPr>
+                              <w:t>third);</w:t>
+                            </w:r>
+                          </w:p>
+                          <w:p>
+                            <w:pPr>
+                              <w:spacing w:after="0" w:line="240" w:lineRule="auto"/>
+                              <w:rPr>
+                                <w:rFonts w:ascii="Consolas" w:hAnsi="Consolas"/>
+                                <w:i/>
+                                <w:iCs/>
+                                <w:sz w:val="20"/>
+                                <w:szCs w:val="20"/>
+                              </w:rPr>
+                            </w:pPr>
+                          </w:p>
+                          <w:p>
+                            <w:pPr>
+                              <w:spacing w:after="0" w:line="240" w:lineRule="auto"/>
+                              <w:rPr>
+                                <w:rFonts w:ascii="Consolas" w:hAnsi="Consolas"/>
+                                <w:i/>
+                                <w:iCs/>
+                                <w:sz w:val="20"/>
+                                <w:szCs w:val="20"/>
+                              </w:rPr>
+                            </w:pPr>
+                            <w:r>
+                              <w:rPr>
+                                <w:rFonts w:ascii="Consolas" w:hAnsi="Consolas"/>
+                                <w:i/>
+                                <w:iCs/>
+                                <w:sz w:val="20"/>
+                                <w:szCs w:val="20"/>
+                              </w:rPr>
+                              <w:t xml:space="preserve">        Student update</w:t>
+                            </w:r>
+                            <w:r>
+                              <w:rPr>
+                                <w:rFonts w:ascii="Consolas" w:hAnsi="Consolas"/>
+                                <w:i/>
+                                <w:iCs/>
+                                <w:sz w:val="20"/>
+                                <w:szCs w:val="20"/>
+                              </w:rPr>
+                              <w:t xml:space="preserve"> = </w:t>
+                            </w:r>
+                            <w:proofErr w:type="spellStart"/>
+                            <w:r>
+                              <w:rPr>
+                                <w:rFonts w:ascii="Consolas" w:hAnsi="Consolas"/>
+                                <w:i/>
+                                <w:iCs/>
+                                <w:sz w:val="20"/>
+                                <w:szCs w:val="20"/>
+                              </w:rPr>
+                              <w:t>students.get</w:t>
+                            </w:r>
+                            <w:proofErr w:type="spellEnd"/>
+                            <w:r>
+                              <w:rPr>
+                                <w:rFonts w:ascii="Consolas" w:hAnsi="Consolas"/>
+                                <w:i/>
+                                <w:iCs/>
+                                <w:sz w:val="20"/>
+                                <w:szCs w:val="20"/>
+                              </w:rPr>
+                              <w:t>(1</w:t>
+                            </w:r>
+                            <w:r>
+                              <w:rPr>
+                                <w:rFonts w:ascii="Consolas" w:hAnsi="Consolas"/>
+                                <w:i/>
+                                <w:iCs/>
                                 <w:sz w:val="20"/>
                                 <w:szCs w:val="20"/>
                               </w:rPr>
@@ -8504,16 +9405,8 @@
                               <w:spacing w:after="0" w:line="240" w:lineRule="auto"/>
                               <w:rPr>
                                 <w:rFonts w:ascii="Consolas" w:hAnsi="Consolas"/>
-                                <w:sz w:val="20"/>
-                                <w:szCs w:val="20"/>
-                              </w:rPr>
-                            </w:pPr>
-                          </w:p>
-                          <w:p>
-                            <w:pPr>
-                              <w:spacing w:after="0" w:line="240" w:lineRule="auto"/>
-                              <w:rPr>
-                                <w:rFonts w:ascii="Consolas" w:hAnsi="Consolas"/>
+                                <w:i/>
+                                <w:iCs/>
                                 <w:sz w:val="20"/>
                                 <w:szCs w:val="20"/>
                               </w:rPr>
@@ -8521,126 +9414,28 @@
                             <w:r>
                               <w:rPr>
                                 <w:rFonts w:ascii="Consolas" w:hAnsi="Consolas"/>
-                                <w:sz w:val="20"/>
-                                <w:szCs w:val="20"/>
-                              </w:rPr>
-                              <w:t xml:space="preserve">        students.add(first);</w:t>
-                            </w:r>
-                          </w:p>
-                          <w:p>
-                            <w:pPr>
-                              <w:spacing w:after="0" w:line="240" w:lineRule="auto"/>
-                              <w:rPr>
-                                <w:rFonts w:ascii="Consolas" w:hAnsi="Consolas"/>
-                                <w:sz w:val="20"/>
-                                <w:szCs w:val="20"/>
-                              </w:rPr>
-                            </w:pPr>
-                            <w:r>
-                              <w:rPr>
-                                <w:rFonts w:ascii="Consolas" w:hAnsi="Consolas"/>
-                                <w:sz w:val="20"/>
-                                <w:szCs w:val="20"/>
-                              </w:rPr>
-                              <w:t xml:space="preserve">        students.add(</w:t>
+                                <w:i/>
+                                <w:iCs/>
+                                <w:sz w:val="20"/>
+                                <w:szCs w:val="20"/>
+                              </w:rPr>
+                              <w:t xml:space="preserve">        update</w:t>
                             </w:r>
                             <w:r>
                               <w:rPr>
                                 <w:rFonts w:ascii="Consolas" w:hAnsi="Consolas"/>
-                                <w:sz w:val="20"/>
-                                <w:szCs w:val="20"/>
-                              </w:rPr>
-                              <w:t xml:space="preserve">0, </w:t>
+                                <w:i/>
+                                <w:iCs/>
+                                <w:sz w:val="20"/>
+                                <w:szCs w:val="20"/>
+                              </w:rPr>
+                              <w:t>.setMidterm1(89</w:t>
                             </w:r>
                             <w:r>
                               <w:rPr>
                                 <w:rFonts w:ascii="Consolas" w:hAnsi="Consolas"/>
-                                <w:sz w:val="20"/>
-                                <w:szCs w:val="20"/>
-                              </w:rPr>
-                              <w:t>second);</w:t>
-                            </w:r>
-                          </w:p>
-                          <w:p>
-                            <w:pPr>
-                              <w:spacing w:after="0" w:line="240" w:lineRule="auto"/>
-                              <w:rPr>
-                                <w:rFonts w:ascii="Consolas" w:hAnsi="Consolas"/>
-                                <w:sz w:val="20"/>
-                                <w:szCs w:val="20"/>
-                              </w:rPr>
-                            </w:pPr>
-                            <w:r>
-                              <w:rPr>
-                                <w:rFonts w:ascii="Consolas" w:hAnsi="Consolas"/>
-                                <w:sz w:val="20"/>
-                                <w:szCs w:val="20"/>
-                              </w:rPr>
-                              <w:t xml:space="preserve">        students.add(</w:t>
-                            </w:r>
-                            <w:r>
-                              <w:rPr>
-                                <w:rFonts w:ascii="Consolas" w:hAnsi="Consolas"/>
-                                <w:sz w:val="20"/>
-                                <w:szCs w:val="20"/>
-                              </w:rPr>
-                              <w:t xml:space="preserve">1, </w:t>
-                            </w:r>
-                            <w:r>
-                              <w:rPr>
-                                <w:rFonts w:ascii="Consolas" w:hAnsi="Consolas"/>
-                                <w:sz w:val="20"/>
-                                <w:szCs w:val="20"/>
-                              </w:rPr>
-                              <w:t>third);</w:t>
-                            </w:r>
-                          </w:p>
-                          <w:p>
-                            <w:pPr>
-                              <w:spacing w:after="0" w:line="240" w:lineRule="auto"/>
-                              <w:rPr>
-                                <w:rFonts w:ascii="Consolas" w:hAnsi="Consolas"/>
-                                <w:sz w:val="20"/>
-                                <w:szCs w:val="20"/>
-                              </w:rPr>
-                            </w:pPr>
-                          </w:p>
-                          <w:p>
-                            <w:pPr>
-                              <w:spacing w:after="0" w:line="240" w:lineRule="auto"/>
-                              <w:rPr>
-                                <w:rFonts w:ascii="Consolas" w:hAnsi="Consolas"/>
-                                <w:sz w:val="20"/>
-                                <w:szCs w:val="20"/>
-                              </w:rPr>
-                            </w:pPr>
-                            <w:r>
-                              <w:rPr>
-                                <w:rFonts w:ascii="Consolas" w:hAnsi="Consolas"/>
-                                <w:sz w:val="20"/>
-                                <w:szCs w:val="20"/>
-                              </w:rPr>
-                              <w:t xml:space="preserve">        Student </w:t>
-                            </w:r>
-                            <w:r>
-                              <w:rPr>
-                                <w:rFonts w:ascii="Consolas" w:hAnsi="Consolas"/>
-                                <w:sz w:val="20"/>
-                                <w:szCs w:val="20"/>
-                              </w:rPr>
-                              <w:t>update</w:t>
-                            </w:r>
-                            <w:r>
-                              <w:rPr>
-                                <w:rFonts w:ascii="Consolas" w:hAnsi="Consolas"/>
-                                <w:sz w:val="20"/>
-                                <w:szCs w:val="20"/>
-                              </w:rPr>
-                              <w:t xml:space="preserve"> = students.get(1</w:t>
-                            </w:r>
-                            <w:r>
-                              <w:rPr>
-                                <w:rFonts w:ascii="Consolas" w:hAnsi="Consolas"/>
+                                <w:i/>
+                                <w:iCs/>
                                 <w:sz w:val="20"/>
                                 <w:szCs w:val="20"/>
                               </w:rPr>
@@ -8652,6 +9447,8 @@
                               <w:spacing w:after="0" w:line="240" w:lineRule="auto"/>
                               <w:rPr>
                                 <w:rFonts w:ascii="Consolas" w:hAnsi="Consolas"/>
+                                <w:i/>
+                                <w:iCs/>
                                 <w:sz w:val="20"/>
                                 <w:szCs w:val="20"/>
                               </w:rPr>
@@ -8659,30 +9456,72 @@
                             <w:r>
                               <w:rPr>
                                 <w:rFonts w:ascii="Consolas" w:hAnsi="Consolas"/>
-                                <w:sz w:val="20"/>
-                                <w:szCs w:val="20"/>
-                              </w:rPr>
-                              <w:t xml:space="preserve">        </w:t>
+                                <w:i/>
+                                <w:iCs/>
+                                <w:sz w:val="20"/>
+                                <w:szCs w:val="20"/>
+                              </w:rPr>
+                              <w:t xml:space="preserve">        update = </w:t>
+                            </w:r>
+                            <w:proofErr w:type="spellStart"/>
+                            <w:r>
+                              <w:rPr>
+                                <w:rFonts w:ascii="Consolas" w:hAnsi="Consolas"/>
+                                <w:i/>
+                                <w:iCs/>
+                                <w:sz w:val="20"/>
+                                <w:szCs w:val="20"/>
+                              </w:rPr>
+                              <w:t>students.get</w:t>
+                            </w:r>
+                            <w:proofErr w:type="spellEnd"/>
+                            <w:r>
+                              <w:rPr>
+                                <w:rFonts w:ascii="Consolas" w:hAnsi="Consolas"/>
+                                <w:i/>
+                                <w:iCs/>
+                                <w:sz w:val="20"/>
+                                <w:szCs w:val="20"/>
+                              </w:rPr>
+                              <w:t>(2);</w:t>
+                            </w:r>
+                          </w:p>
+                          <w:p>
+                            <w:pPr>
+                              <w:spacing w:after="0" w:line="240" w:lineRule="auto"/>
+                              <w:rPr>
+                                <w:rFonts w:ascii="Consolas" w:hAnsi="Consolas"/>
+                                <w:i/>
+                                <w:iCs/>
+                                <w:sz w:val="20"/>
+                                <w:szCs w:val="20"/>
+                              </w:rPr>
+                            </w:pPr>
+                            <w:r>
+                              <w:rPr>
+                                <w:rFonts w:ascii="Consolas" w:hAnsi="Consolas"/>
+                                <w:i/>
+                                <w:iCs/>
+                                <w:sz w:val="20"/>
+                                <w:szCs w:val="20"/>
+                              </w:rPr>
+                              <w:t xml:space="preserve">        update</w:t>
                             </w:r>
                             <w:r>
                               <w:rPr>
                                 <w:rFonts w:ascii="Consolas" w:hAnsi="Consolas"/>
-                                <w:sz w:val="20"/>
-                                <w:szCs w:val="20"/>
-                              </w:rPr>
-                              <w:t>update</w:t>
+                                <w:i/>
+                                <w:iCs/>
+                                <w:sz w:val="20"/>
+                                <w:szCs w:val="20"/>
+                              </w:rPr>
+                              <w:t>.setMidterm3(76</w:t>
                             </w:r>
                             <w:r>
                               <w:rPr>
                                 <w:rFonts w:ascii="Consolas" w:hAnsi="Consolas"/>
-                                <w:sz w:val="20"/>
-                                <w:szCs w:val="20"/>
-                              </w:rPr>
-                              <w:t>.setMidterm1(89</w:t>
-                            </w:r>
-                            <w:r>
-                              <w:rPr>
-                                <w:rFonts w:ascii="Consolas" w:hAnsi="Consolas"/>
+                                <w:i/>
+                                <w:iCs/>
                                 <w:sz w:val="20"/>
                                 <w:szCs w:val="20"/>
                               </w:rPr>
@@ -8694,6 +9533,8 @@
                               <w:spacing w:after="0" w:line="240" w:lineRule="auto"/>
                               <w:rPr>
                                 <w:rFonts w:ascii="Consolas" w:hAnsi="Consolas"/>
+                                <w:i/>
+                                <w:iCs/>
                                 <w:sz w:val="20"/>
                                 <w:szCs w:val="20"/>
                               </w:rPr>
@@ -8701,26 +9542,12 @@
                             <w:r>
                               <w:rPr>
                                 <w:rFonts w:ascii="Consolas" w:hAnsi="Consolas"/>
-                                <w:sz w:val="20"/>
-                                <w:szCs w:val="20"/>
-                              </w:rPr>
-                              <w:t xml:space="preserve">        </w:t>
-                            </w:r>
-                            <w:r>
-                              <w:rPr>
-                                <w:rFonts w:ascii="Consolas" w:hAnsi="Consolas"/>
-                                <w:sz w:val="20"/>
-                                <w:szCs w:val="20"/>
-                              </w:rPr>
-                              <w:t>update</w:t>
-                            </w:r>
-                            <w:r>
-                              <w:rPr>
-                                <w:rFonts w:ascii="Consolas" w:hAnsi="Consolas"/>
-                                <w:sz w:val="20"/>
-                                <w:szCs w:val="20"/>
-                              </w:rPr>
-                              <w:t xml:space="preserve"> = students.get(2);</w:t>
+                                <w:i/>
+                                <w:iCs/>
+                                <w:sz w:val="20"/>
+                                <w:szCs w:val="20"/>
+                              </w:rPr>
+                              <w:t xml:space="preserve">    }</w:t>
                             </w:r>
                           </w:p>
                           <w:p>
@@ -8728,6 +9555,8 @@
                               <w:spacing w:after="0" w:line="240" w:lineRule="auto"/>
                               <w:rPr>
                                 <w:rFonts w:ascii="Consolas" w:hAnsi="Consolas"/>
+                                <w:i/>
+                                <w:iCs/>
                                 <w:sz w:val="20"/>
                                 <w:szCs w:val="20"/>
                               </w:rPr>
@@ -8735,74 +9564,8 @@
                             <w:r>
                               <w:rPr>
                                 <w:rFonts w:ascii="Consolas" w:hAnsi="Consolas"/>
-                                <w:sz w:val="20"/>
-                                <w:szCs w:val="20"/>
-                              </w:rPr>
-                              <w:t xml:space="preserve">        </w:t>
-                            </w:r>
-                            <w:r>
-                              <w:rPr>
-                                <w:rFonts w:ascii="Consolas" w:hAnsi="Consolas"/>
-                                <w:sz w:val="20"/>
-                                <w:szCs w:val="20"/>
-                              </w:rPr>
-                              <w:t>update</w:t>
-                            </w:r>
-                            <w:r>
-                              <w:rPr>
-                                <w:rFonts w:ascii="Consolas" w:hAnsi="Consolas"/>
-                                <w:sz w:val="20"/>
-                                <w:szCs w:val="20"/>
-                              </w:rPr>
-                              <w:t>.setMidterm3(76</w:t>
-                            </w:r>
-                            <w:r>
-                              <w:rPr>
-                                <w:rFonts w:ascii="Consolas" w:hAnsi="Consolas"/>
-                                <w:sz w:val="20"/>
-                                <w:szCs w:val="20"/>
-                              </w:rPr>
-                              <w:t>);</w:t>
-                            </w:r>
-                          </w:p>
-                          <w:p>
-                            <w:pPr>
-                              <w:spacing w:after="0" w:line="240" w:lineRule="auto"/>
-                              <w:rPr>
-                                <w:rFonts w:ascii="Consolas" w:hAnsi="Consolas"/>
-                                <w:sz w:val="20"/>
-                                <w:szCs w:val="20"/>
-                              </w:rPr>
-                            </w:pPr>
-                            <w:r>
-                              <w:rPr>
-                                <w:rFonts w:ascii="Consolas" w:hAnsi="Consolas"/>
-                                <w:sz w:val="20"/>
-                                <w:szCs w:val="20"/>
-                              </w:rPr>
-                              <w:t xml:space="preserve">    </w:t>
-                            </w:r>
-                            <w:r>
-                              <w:rPr>
-                                <w:rFonts w:ascii="Consolas" w:hAnsi="Consolas"/>
-                                <w:sz w:val="20"/>
-                                <w:szCs w:val="20"/>
-                              </w:rPr>
-                              <w:t>}</w:t>
-                            </w:r>
-                          </w:p>
-                          <w:p>
-                            <w:pPr>
-                              <w:spacing w:after="0" w:line="240" w:lineRule="auto"/>
-                              <w:rPr>
-                                <w:rFonts w:ascii="Consolas" w:hAnsi="Consolas"/>
-                                <w:sz w:val="20"/>
-                                <w:szCs w:val="20"/>
-                              </w:rPr>
-                            </w:pPr>
-                            <w:r>
-                              <w:rPr>
-                                <w:rFonts w:ascii="Consolas" w:hAnsi="Consolas"/>
+                                <w:i/>
+                                <w:iCs/>
                                 <w:sz w:val="20"/>
                                 <w:szCs w:val="20"/>
                               </w:rPr>
@@ -8839,6 +9602,8 @@
                         <w:spacing w:after="0" w:line="240" w:lineRule="auto"/>
                         <w:rPr>
                           <w:rFonts w:ascii="Consolas" w:hAnsi="Consolas"/>
+                          <w:i/>
+                          <w:iCs/>
                           <w:sz w:val="20"/>
                           <w:szCs w:val="20"/>
                         </w:rPr>
@@ -8846,10 +9611,34 @@
                       <w:r>
                         <w:rPr>
                           <w:rFonts w:ascii="Consolas" w:hAnsi="Consolas"/>
-                          <w:sz w:val="20"/>
-                          <w:szCs w:val="20"/>
-                        </w:rPr>
-                        <w:t>import java.util.ArrayList;</w:t>
+                          <w:i/>
+                          <w:iCs/>
+                          <w:sz w:val="20"/>
+                          <w:szCs w:val="20"/>
+                        </w:rPr>
+                        <w:t xml:space="preserve">import </w:t>
+                      </w:r>
+                      <w:proofErr w:type="spellStart"/>
+                      <w:r>
+                        <w:rPr>
+                          <w:rFonts w:ascii="Consolas" w:hAnsi="Consolas"/>
+                          <w:i/>
+                          <w:iCs/>
+                          <w:sz w:val="20"/>
+                          <w:szCs w:val="20"/>
+                        </w:rPr>
+                        <w:t>java.util.ArrayList</w:t>
+                      </w:r>
+                      <w:proofErr w:type="spellEnd"/>
+                      <w:r>
+                        <w:rPr>
+                          <w:rFonts w:ascii="Consolas" w:hAnsi="Consolas"/>
+                          <w:i/>
+                          <w:iCs/>
+                          <w:sz w:val="20"/>
+                          <w:szCs w:val="20"/>
+                        </w:rPr>
+                        <w:t>;</w:t>
                       </w:r>
                     </w:p>
                     <w:p>
@@ -8857,6 +9646,8 @@
                         <w:spacing w:after="0" w:line="240" w:lineRule="auto"/>
                         <w:rPr>
                           <w:rFonts w:ascii="Consolas" w:hAnsi="Consolas"/>
+                          <w:i/>
+                          <w:iCs/>
                           <w:sz w:val="20"/>
                           <w:szCs w:val="20"/>
                         </w:rPr>
@@ -8867,6 +9658,8 @@
                         <w:spacing w:after="0" w:line="240" w:lineRule="auto"/>
                         <w:rPr>
                           <w:rFonts w:ascii="Consolas" w:hAnsi="Consolas"/>
+                          <w:i/>
+                          <w:iCs/>
                           <w:sz w:val="20"/>
                           <w:szCs w:val="20"/>
                         </w:rPr>
@@ -8874,6 +9667,8 @@
                       <w:r>
                         <w:rPr>
                           <w:rFonts w:ascii="Consolas" w:hAnsi="Consolas"/>
+                          <w:i/>
+                          <w:iCs/>
                           <w:sz w:val="20"/>
                           <w:szCs w:val="20"/>
                         </w:rPr>
@@ -8885,6 +9680,8 @@
                         <w:spacing w:after="0" w:line="240" w:lineRule="auto"/>
                         <w:rPr>
                           <w:rFonts w:ascii="Consolas" w:hAnsi="Consolas"/>
+                          <w:i/>
+                          <w:iCs/>
                           <w:sz w:val="20"/>
                           <w:szCs w:val="20"/>
                         </w:rPr>
@@ -8895,6 +9692,8 @@
                         <w:spacing w:after="0" w:line="240" w:lineRule="auto"/>
                         <w:rPr>
                           <w:rFonts w:ascii="Consolas" w:hAnsi="Consolas"/>
+                          <w:i/>
+                          <w:iCs/>
                           <w:sz w:val="20"/>
                           <w:szCs w:val="20"/>
                         </w:rPr>
@@ -8902,10 +9701,34 @@
                       <w:r>
                         <w:rPr>
                           <w:rFonts w:ascii="Consolas" w:hAnsi="Consolas"/>
-                          <w:sz w:val="20"/>
-                          <w:szCs w:val="20"/>
-                        </w:rPr>
-                        <w:t xml:space="preserve">    public static void main(String[] args) {</w:t>
+                          <w:i/>
+                          <w:iCs/>
+                          <w:sz w:val="20"/>
+                          <w:szCs w:val="20"/>
+                        </w:rPr>
+                        <w:t xml:space="preserve">    public static void main(String[] </w:t>
+                      </w:r>
+                      <w:proofErr w:type="spellStart"/>
+                      <w:r>
+                        <w:rPr>
+                          <w:rFonts w:ascii="Consolas" w:hAnsi="Consolas"/>
+                          <w:i/>
+                          <w:iCs/>
+                          <w:sz w:val="20"/>
+                          <w:szCs w:val="20"/>
+                        </w:rPr>
+                        <w:t>args</w:t>
+                      </w:r>
+                      <w:proofErr w:type="spellEnd"/>
+                      <w:r>
+                        <w:rPr>
+                          <w:rFonts w:ascii="Consolas" w:hAnsi="Consolas"/>
+                          <w:i/>
+                          <w:iCs/>
+                          <w:sz w:val="20"/>
+                          <w:szCs w:val="20"/>
+                        </w:rPr>
+                        <w:t>) {</w:t>
                       </w:r>
                     </w:p>
                     <w:p>
@@ -8913,6 +9736,8 @@
                         <w:spacing w:after="0" w:line="240" w:lineRule="auto"/>
                         <w:rPr>
                           <w:rFonts w:ascii="Consolas" w:hAnsi="Consolas"/>
+                          <w:i/>
+                          <w:iCs/>
                           <w:sz w:val="20"/>
                           <w:szCs w:val="20"/>
                         </w:rPr>
@@ -8923,6 +9748,8 @@
                         <w:spacing w:after="0" w:line="240" w:lineRule="auto"/>
                         <w:rPr>
                           <w:rFonts w:ascii="Consolas" w:hAnsi="Consolas"/>
+                          <w:i/>
+                          <w:iCs/>
                           <w:sz w:val="20"/>
                           <w:szCs w:val="20"/>
                         </w:rPr>
@@ -8930,22 +9757,106 @@
                       <w:r>
                         <w:rPr>
                           <w:rFonts w:ascii="Consolas" w:hAnsi="Consolas"/>
-                          <w:sz w:val="20"/>
-                          <w:szCs w:val="20"/>
-                        </w:rPr>
-                        <w:t xml:space="preserve">        ArrayList&lt;Student&gt; students = new ArrayList&lt;Student&gt;(</w:t>
+                          <w:i/>
+                          <w:iCs/>
+                          <w:sz w:val="20"/>
+                          <w:szCs w:val="20"/>
+                        </w:rPr>
+                        <w:t xml:space="preserve">        </w:t>
+                      </w:r>
+                      <w:proofErr w:type="spellStart"/>
+                      <w:r>
+                        <w:rPr>
+                          <w:rFonts w:ascii="Consolas" w:hAnsi="Consolas"/>
+                          <w:i/>
+                          <w:iCs/>
+                          <w:sz w:val="20"/>
+                          <w:szCs w:val="20"/>
+                        </w:rPr>
+                        <w:t>ArrayList</w:t>
+                      </w:r>
+                      <w:proofErr w:type="spellEnd"/>
+                      <w:r>
+                        <w:rPr>
+                          <w:rFonts w:ascii="Consolas" w:hAnsi="Consolas"/>
+                          <w:i/>
+                          <w:iCs/>
+                          <w:sz w:val="20"/>
+                          <w:szCs w:val="20"/>
+                        </w:rPr>
+                        <w:t xml:space="preserve">&lt;Student&gt; students = new </w:t>
+                      </w:r>
+                      <w:proofErr w:type="spellStart"/>
+                      <w:r>
+                        <w:rPr>
+                          <w:rFonts w:ascii="Consolas" w:hAnsi="Consolas"/>
+                          <w:i/>
+                          <w:iCs/>
+                          <w:sz w:val="20"/>
+                          <w:szCs w:val="20"/>
+                        </w:rPr>
+                        <w:t>ArrayList</w:t>
+                      </w:r>
+                      <w:proofErr w:type="spellEnd"/>
+                      <w:r>
+                        <w:rPr>
+                          <w:rFonts w:ascii="Consolas" w:hAnsi="Consolas"/>
+                          <w:i/>
+                          <w:iCs/>
+                          <w:sz w:val="20"/>
+                          <w:szCs w:val="20"/>
+                        </w:rPr>
+                        <w:t>&lt;Student&gt;(5);</w:t>
+                      </w:r>
+                    </w:p>
+                    <w:p>
+                      <w:pPr>
+                        <w:spacing w:after="0" w:line="240" w:lineRule="auto"/>
+                        <w:rPr>
+                          <w:rFonts w:ascii="Consolas" w:hAnsi="Consolas"/>
+                          <w:i/>
+                          <w:iCs/>
+                          <w:sz w:val="20"/>
+                          <w:szCs w:val="20"/>
+                        </w:rPr>
+                      </w:pPr>
+                    </w:p>
+                    <w:p>
+                      <w:pPr>
+                        <w:spacing w:after="0" w:line="240" w:lineRule="auto"/>
+                        <w:rPr>
+                          <w:rFonts w:ascii="Consolas" w:hAnsi="Consolas"/>
+                          <w:i/>
+                          <w:iCs/>
+                          <w:sz w:val="20"/>
+                          <w:szCs w:val="20"/>
+                        </w:rPr>
+                      </w:pPr>
+                      <w:r>
+                        <w:rPr>
+                          <w:rFonts w:ascii="Consolas" w:hAnsi="Consolas"/>
+                          <w:i/>
+                          <w:iCs/>
+                          <w:sz w:val="20"/>
+                          <w:szCs w:val="20"/>
+                        </w:rPr>
+                        <w:t xml:space="preserve">        Student first =</w:t>
                       </w:r>
                       <w:r>
                         <w:rPr>
                           <w:rFonts w:ascii="Consolas" w:hAnsi="Consolas"/>
-                          <w:sz w:val="20"/>
-                          <w:szCs w:val="20"/>
-                        </w:rPr>
-                        <w:t>5</w:t>
+                          <w:i/>
+                          <w:iCs/>
+                          <w:sz w:val="20"/>
+                          <w:szCs w:val="20"/>
+                        </w:rPr>
+                        <w:t xml:space="preserve"> new Student("Shrek", 42, 91, 83</w:t>
                       </w:r>
                       <w:r>
                         <w:rPr>
                           <w:rFonts w:ascii="Consolas" w:hAnsi="Consolas"/>
+                          <w:i/>
+                          <w:iCs/>
                           <w:sz w:val="20"/>
                           <w:szCs w:val="20"/>
                         </w:rPr>
@@ -8957,16 +9868,8 @@
                         <w:spacing w:after="0" w:line="240" w:lineRule="auto"/>
                         <w:rPr>
                           <w:rFonts w:ascii="Consolas" w:hAnsi="Consolas"/>
-                          <w:sz w:val="20"/>
-                          <w:szCs w:val="20"/>
-                        </w:rPr>
-                      </w:pPr>
-                    </w:p>
-                    <w:p>
-                      <w:pPr>
-                        <w:spacing w:after="0" w:line="240" w:lineRule="auto"/>
-                        <w:rPr>
-                          <w:rFonts w:ascii="Consolas" w:hAnsi="Consolas"/>
+                          <w:i/>
+                          <w:iCs/>
                           <w:sz w:val="20"/>
                           <w:szCs w:val="20"/>
                         </w:rPr>
@@ -8974,22 +9877,28 @@
                       <w:r>
                         <w:rPr>
                           <w:rFonts w:ascii="Consolas" w:hAnsi="Consolas"/>
-                          <w:sz w:val="20"/>
-                          <w:szCs w:val="20"/>
-                        </w:rPr>
-                        <w:t xml:space="preserve">        Student first =</w:t>
+                          <w:i/>
+                          <w:iCs/>
+                          <w:sz w:val="20"/>
+                          <w:szCs w:val="20"/>
+                        </w:rPr>
+                        <w:t xml:space="preserve">        Student second = new Student("</w:t>
                       </w:r>
                       <w:r>
                         <w:rPr>
                           <w:rFonts w:ascii="Consolas" w:hAnsi="Consolas"/>
-                          <w:sz w:val="20"/>
-                          <w:szCs w:val="20"/>
-                        </w:rPr>
-                        <w:t xml:space="preserve"> new Student("Shrek", 42, 91, 83</w:t>
+                          <w:i/>
+                          <w:iCs/>
+                          <w:sz w:val="20"/>
+                          <w:szCs w:val="20"/>
+                        </w:rPr>
+                        <w:t>Fiona", 90, 62, 75</w:t>
                       </w:r>
                       <w:r>
                         <w:rPr>
                           <w:rFonts w:ascii="Consolas" w:hAnsi="Consolas"/>
+                          <w:i/>
+                          <w:iCs/>
                           <w:sz w:val="20"/>
                           <w:szCs w:val="20"/>
                         </w:rPr>
@@ -9001,6 +9910,8 @@
                         <w:spacing w:after="0" w:line="240" w:lineRule="auto"/>
                         <w:rPr>
                           <w:rFonts w:ascii="Consolas" w:hAnsi="Consolas"/>
+                          <w:i/>
+                          <w:iCs/>
                           <w:sz w:val="20"/>
                           <w:szCs w:val="20"/>
                         </w:rPr>
@@ -9008,22 +9919,48 @@
                       <w:r>
                         <w:rPr>
                           <w:rFonts w:ascii="Consolas" w:hAnsi="Consolas"/>
-                          <w:sz w:val="20"/>
-                          <w:szCs w:val="20"/>
-                        </w:rPr>
-                        <w:t xml:space="preserve">        Student second = new Student("</w:t>
+                          <w:i/>
+                          <w:iCs/>
+                          <w:sz w:val="20"/>
+                          <w:szCs w:val="20"/>
+                        </w:rPr>
+                        <w:t xml:space="preserve">        </w:t>
                       </w:r>
                       <w:r>
                         <w:rPr>
                           <w:rFonts w:ascii="Consolas" w:hAnsi="Consolas"/>
-                          <w:sz w:val="20"/>
-                          <w:szCs w:val="20"/>
-                        </w:rPr>
-                        <w:t>Fiona", 90, 62, 75</w:t>
+                          <w:i/>
+                          <w:iCs/>
+                          <w:sz w:val="20"/>
+                          <w:szCs w:val="20"/>
+                        </w:rPr>
+                        <w:t>Student third = new Student("Donkey</w:t>
                       </w:r>
                       <w:r>
                         <w:rPr>
                           <w:rFonts w:ascii="Consolas" w:hAnsi="Consolas"/>
+                          <w:i/>
+                          <w:iCs/>
+                          <w:sz w:val="20"/>
+                          <w:szCs w:val="20"/>
+                        </w:rPr>
+                        <w:t>"</w:t>
+                      </w:r>
+                      <w:r>
+                        <w:rPr>
+                          <w:rFonts w:ascii="Consolas" w:hAnsi="Consolas"/>
+                          <w:i/>
+                          <w:iCs/>
+                          <w:sz w:val="20"/>
+                          <w:szCs w:val="20"/>
+                        </w:rPr>
+                        <w:t>, 22, 100, 83</w:t>
+                      </w:r>
+                      <w:r>
+                        <w:rPr>
+                          <w:rFonts w:ascii="Consolas" w:hAnsi="Consolas"/>
+                          <w:i/>
+                          <w:iCs/>
                           <w:sz w:val="20"/>
                           <w:szCs w:val="20"/>
                         </w:rPr>
@@ -9035,6 +9972,20 @@
                         <w:spacing w:after="0" w:line="240" w:lineRule="auto"/>
                         <w:rPr>
                           <w:rFonts w:ascii="Consolas" w:hAnsi="Consolas"/>
+                          <w:i/>
+                          <w:iCs/>
+                          <w:sz w:val="20"/>
+                          <w:szCs w:val="20"/>
+                        </w:rPr>
+                      </w:pPr>
+                    </w:p>
+                    <w:p>
+                      <w:pPr>
+                        <w:spacing w:after="0" w:line="240" w:lineRule="auto"/>
+                        <w:rPr>
+                          <w:rFonts w:ascii="Consolas" w:hAnsi="Consolas"/>
+                          <w:i/>
+                          <w:iCs/>
                           <w:sz w:val="20"/>
                           <w:szCs w:val="20"/>
                         </w:rPr>
@@ -9042,38 +9993,234 @@
                       <w:r>
                         <w:rPr>
                           <w:rFonts w:ascii="Consolas" w:hAnsi="Consolas"/>
+                          <w:i/>
+                          <w:iCs/>
                           <w:sz w:val="20"/>
                           <w:szCs w:val="20"/>
                         </w:rPr>
                         <w:t xml:space="preserve">        </w:t>
                       </w:r>
+                      <w:proofErr w:type="spellStart"/>
                       <w:r>
                         <w:rPr>
                           <w:rFonts w:ascii="Consolas" w:hAnsi="Consolas"/>
-                          <w:sz w:val="20"/>
-                          <w:szCs w:val="20"/>
-                        </w:rPr>
-                        <w:t>Student third = new Student("Donkey</w:t>
+                          <w:i/>
+                          <w:iCs/>
+                          <w:sz w:val="20"/>
+                          <w:szCs w:val="20"/>
+                        </w:rPr>
+                        <w:t>students.add</w:t>
+                      </w:r>
+                      <w:proofErr w:type="spellEnd"/>
+                      <w:r>
+                        <w:rPr>
+                          <w:rFonts w:ascii="Consolas" w:hAnsi="Consolas"/>
+                          <w:i/>
+                          <w:iCs/>
+                          <w:sz w:val="20"/>
+                          <w:szCs w:val="20"/>
+                        </w:rPr>
+                        <w:t>(first);</w:t>
+                      </w:r>
+                    </w:p>
+                    <w:p>
+                      <w:pPr>
+                        <w:spacing w:after="0" w:line="240" w:lineRule="auto"/>
+                        <w:rPr>
+                          <w:rFonts w:ascii="Consolas" w:hAnsi="Consolas"/>
+                          <w:i/>
+                          <w:iCs/>
+                          <w:sz w:val="20"/>
+                          <w:szCs w:val="20"/>
+                        </w:rPr>
+                      </w:pPr>
+                      <w:r>
+                        <w:rPr>
+                          <w:rFonts w:ascii="Consolas" w:hAnsi="Consolas"/>
+                          <w:i/>
+                          <w:iCs/>
+                          <w:sz w:val="20"/>
+                          <w:szCs w:val="20"/>
+                        </w:rPr>
+                        <w:t xml:space="preserve">        </w:t>
+                      </w:r>
+                      <w:proofErr w:type="spellStart"/>
+                      <w:r>
+                        <w:rPr>
+                          <w:rFonts w:ascii="Consolas" w:hAnsi="Consolas"/>
+                          <w:i/>
+                          <w:iCs/>
+                          <w:sz w:val="20"/>
+                          <w:szCs w:val="20"/>
+                        </w:rPr>
+                        <w:t>students.add</w:t>
+                      </w:r>
+                      <w:proofErr w:type="spellEnd"/>
+                      <w:r>
+                        <w:rPr>
+                          <w:rFonts w:ascii="Consolas" w:hAnsi="Consolas"/>
+                          <w:i/>
+                          <w:iCs/>
+                          <w:sz w:val="20"/>
+                          <w:szCs w:val="20"/>
+                        </w:rPr>
+                        <w:t>(</w:t>
                       </w:r>
                       <w:r>
                         <w:rPr>
                           <w:rFonts w:ascii="Consolas" w:hAnsi="Consolas"/>
-                          <w:sz w:val="20"/>
-                          <w:szCs w:val="20"/>
-                        </w:rPr>
-                        <w:t>"</w:t>
+                          <w:i/>
+                          <w:iCs/>
+                          <w:sz w:val="20"/>
+                          <w:szCs w:val="20"/>
+                        </w:rPr>
+                        <w:t xml:space="preserve">0, </w:t>
                       </w:r>
                       <w:r>
                         <w:rPr>
                           <w:rFonts w:ascii="Consolas" w:hAnsi="Consolas"/>
-                          <w:sz w:val="20"/>
-                          <w:szCs w:val="20"/>
-                        </w:rPr>
-                        <w:t>, 22, 100, 83</w:t>
+                          <w:i/>
+                          <w:iCs/>
+                          <w:sz w:val="20"/>
+                          <w:szCs w:val="20"/>
+                        </w:rPr>
+                        <w:t>second);</w:t>
+                      </w:r>
+                    </w:p>
+                    <w:p>
+                      <w:pPr>
+                        <w:spacing w:after="0" w:line="240" w:lineRule="auto"/>
+                        <w:rPr>
+                          <w:rFonts w:ascii="Consolas" w:hAnsi="Consolas"/>
+                          <w:i/>
+                          <w:iCs/>
+                          <w:sz w:val="20"/>
+                          <w:szCs w:val="20"/>
+                        </w:rPr>
+                      </w:pPr>
+                      <w:r>
+                        <w:rPr>
+                          <w:rFonts w:ascii="Consolas" w:hAnsi="Consolas"/>
+                          <w:i/>
+                          <w:iCs/>
+                          <w:sz w:val="20"/>
+                          <w:szCs w:val="20"/>
+                        </w:rPr>
+                        <w:t xml:space="preserve">        </w:t>
+                      </w:r>
+                      <w:proofErr w:type="spellStart"/>
+                      <w:r>
+                        <w:rPr>
+                          <w:rFonts w:ascii="Consolas" w:hAnsi="Consolas"/>
+                          <w:i/>
+                          <w:iCs/>
+                          <w:sz w:val="20"/>
+                          <w:szCs w:val="20"/>
+                        </w:rPr>
+                        <w:t>students.add</w:t>
+                      </w:r>
+                      <w:proofErr w:type="spellEnd"/>
+                      <w:r>
+                        <w:rPr>
+                          <w:rFonts w:ascii="Consolas" w:hAnsi="Consolas"/>
+                          <w:i/>
+                          <w:iCs/>
+                          <w:sz w:val="20"/>
+                          <w:szCs w:val="20"/>
+                        </w:rPr>
+                        <w:t>(</w:t>
                       </w:r>
                       <w:r>
                         <w:rPr>
                           <w:rFonts w:ascii="Consolas" w:hAnsi="Consolas"/>
+                          <w:i/>
+                          <w:iCs/>
+                          <w:sz w:val="20"/>
+                          <w:szCs w:val="20"/>
+                        </w:rPr>
+                        <w:t xml:space="preserve">1, </w:t>
+                      </w:r>
+                      <w:r>
+                        <w:rPr>
+                          <w:rFonts w:ascii="Consolas" w:hAnsi="Consolas"/>
+                          <w:i/>
+                          <w:iCs/>
+                          <w:sz w:val="20"/>
+                          <w:szCs w:val="20"/>
+                        </w:rPr>
+                        <w:t>third);</w:t>
+                      </w:r>
+                    </w:p>
+                    <w:p>
+                      <w:pPr>
+                        <w:spacing w:after="0" w:line="240" w:lineRule="auto"/>
+                        <w:rPr>
+                          <w:rFonts w:ascii="Consolas" w:hAnsi="Consolas"/>
+                          <w:i/>
+                          <w:iCs/>
+                          <w:sz w:val="20"/>
+                          <w:szCs w:val="20"/>
+                        </w:rPr>
+                      </w:pPr>
+                    </w:p>
+                    <w:p>
+                      <w:pPr>
+                        <w:spacing w:after="0" w:line="240" w:lineRule="auto"/>
+                        <w:rPr>
+                          <w:rFonts w:ascii="Consolas" w:hAnsi="Consolas"/>
+                          <w:i/>
+                          <w:iCs/>
+                          <w:sz w:val="20"/>
+                          <w:szCs w:val="20"/>
+                        </w:rPr>
+                      </w:pPr>
+                      <w:r>
+                        <w:rPr>
+                          <w:rFonts w:ascii="Consolas" w:hAnsi="Consolas"/>
+                          <w:i/>
+                          <w:iCs/>
+                          <w:sz w:val="20"/>
+                          <w:szCs w:val="20"/>
+                        </w:rPr>
+                        <w:t xml:space="preserve">        Student update</w:t>
+                      </w:r>
+                      <w:r>
+                        <w:rPr>
+                          <w:rFonts w:ascii="Consolas" w:hAnsi="Consolas"/>
+                          <w:i/>
+                          <w:iCs/>
+                          <w:sz w:val="20"/>
+                          <w:szCs w:val="20"/>
+                        </w:rPr>
+                        <w:t xml:space="preserve"> = </w:t>
+                      </w:r>
+                      <w:proofErr w:type="spellStart"/>
+                      <w:r>
+                        <w:rPr>
+                          <w:rFonts w:ascii="Consolas" w:hAnsi="Consolas"/>
+                          <w:i/>
+                          <w:iCs/>
+                          <w:sz w:val="20"/>
+                          <w:szCs w:val="20"/>
+                        </w:rPr>
+                        <w:t>students.get</w:t>
+                      </w:r>
+                      <w:proofErr w:type="spellEnd"/>
+                      <w:r>
+                        <w:rPr>
+                          <w:rFonts w:ascii="Consolas" w:hAnsi="Consolas"/>
+                          <w:i/>
+                          <w:iCs/>
+                          <w:sz w:val="20"/>
+                          <w:szCs w:val="20"/>
+                        </w:rPr>
+                        <w:t>(1</w:t>
+                      </w:r>
+                      <w:r>
+                        <w:rPr>
+                          <w:rFonts w:ascii="Consolas" w:hAnsi="Consolas"/>
+                          <w:i/>
+                          <w:iCs/>
                           <w:sz w:val="20"/>
                           <w:szCs w:val="20"/>
                         </w:rPr>
@@ -9085,16 +10232,8 @@
                         <w:spacing w:after="0" w:line="240" w:lineRule="auto"/>
                         <w:rPr>
                           <w:rFonts w:ascii="Consolas" w:hAnsi="Consolas"/>
-                          <w:sz w:val="20"/>
-                          <w:szCs w:val="20"/>
-                        </w:rPr>
-                      </w:pPr>
-                    </w:p>
-                    <w:p>
-                      <w:pPr>
-                        <w:spacing w:after="0" w:line="240" w:lineRule="auto"/>
-                        <w:rPr>
-                          <w:rFonts w:ascii="Consolas" w:hAnsi="Consolas"/>
+                          <w:i/>
+                          <w:iCs/>
                           <w:sz w:val="20"/>
                           <w:szCs w:val="20"/>
                         </w:rPr>
@@ -9102,126 +10241,28 @@
                       <w:r>
                         <w:rPr>
                           <w:rFonts w:ascii="Consolas" w:hAnsi="Consolas"/>
-                          <w:sz w:val="20"/>
-                          <w:szCs w:val="20"/>
-                        </w:rPr>
-                        <w:t xml:space="preserve">        students.add(first);</w:t>
-                      </w:r>
-                    </w:p>
-                    <w:p>
-                      <w:pPr>
-                        <w:spacing w:after="0" w:line="240" w:lineRule="auto"/>
-                        <w:rPr>
-                          <w:rFonts w:ascii="Consolas" w:hAnsi="Consolas"/>
-                          <w:sz w:val="20"/>
-                          <w:szCs w:val="20"/>
-                        </w:rPr>
-                      </w:pPr>
-                      <w:r>
-                        <w:rPr>
-                          <w:rFonts w:ascii="Consolas" w:hAnsi="Consolas"/>
-                          <w:sz w:val="20"/>
-                          <w:szCs w:val="20"/>
-                        </w:rPr>
-                        <w:t xml:space="preserve">        students.add(</w:t>
+                          <w:i/>
+                          <w:iCs/>
+                          <w:sz w:val="20"/>
+                          <w:szCs w:val="20"/>
+                        </w:rPr>
+                        <w:t xml:space="preserve">        update</w:t>
                       </w:r>
                       <w:r>
                         <w:rPr>
                           <w:rFonts w:ascii="Consolas" w:hAnsi="Consolas"/>
-                          <w:sz w:val="20"/>
-                          <w:szCs w:val="20"/>
-                        </w:rPr>
-                        <w:t xml:space="preserve">0, </w:t>
+                          <w:i/>
+                          <w:iCs/>
+                          <w:sz w:val="20"/>
+                          <w:szCs w:val="20"/>
+                        </w:rPr>
+                        <w:t>.setMidterm1(89</w:t>
                       </w:r>
                       <w:r>
                         <w:rPr>
                           <w:rFonts w:ascii="Consolas" w:hAnsi="Consolas"/>
-                          <w:sz w:val="20"/>
-                          <w:szCs w:val="20"/>
-                        </w:rPr>
-                        <w:t>second);</w:t>
-                      </w:r>
-                    </w:p>
-                    <w:p>
-                      <w:pPr>
-                        <w:spacing w:after="0" w:line="240" w:lineRule="auto"/>
-                        <w:rPr>
-                          <w:rFonts w:ascii="Consolas" w:hAnsi="Consolas"/>
-                          <w:sz w:val="20"/>
-                          <w:szCs w:val="20"/>
-                        </w:rPr>
-                      </w:pPr>
-                      <w:r>
-                        <w:rPr>
-                          <w:rFonts w:ascii="Consolas" w:hAnsi="Consolas"/>
-                          <w:sz w:val="20"/>
-                          <w:szCs w:val="20"/>
-                        </w:rPr>
-                        <w:t xml:space="preserve">        students.add(</w:t>
-                      </w:r>
-                      <w:r>
-                        <w:rPr>
-                          <w:rFonts w:ascii="Consolas" w:hAnsi="Consolas"/>
-                          <w:sz w:val="20"/>
-                          <w:szCs w:val="20"/>
-                        </w:rPr>
-                        <w:t xml:space="preserve">1, </w:t>
-                      </w:r>
-                      <w:r>
-                        <w:rPr>
-                          <w:rFonts w:ascii="Consolas" w:hAnsi="Consolas"/>
-                          <w:sz w:val="20"/>
-                          <w:szCs w:val="20"/>
-                        </w:rPr>
-                        <w:t>third);</w:t>
-                      </w:r>
-                    </w:p>
-                    <w:p>
-                      <w:pPr>
-                        <w:spacing w:after="0" w:line="240" w:lineRule="auto"/>
-                        <w:rPr>
-                          <w:rFonts w:ascii="Consolas" w:hAnsi="Consolas"/>
-                          <w:sz w:val="20"/>
-                          <w:szCs w:val="20"/>
-                        </w:rPr>
-                      </w:pPr>
-                    </w:p>
-                    <w:p>
-                      <w:pPr>
-                        <w:spacing w:after="0" w:line="240" w:lineRule="auto"/>
-                        <w:rPr>
-                          <w:rFonts w:ascii="Consolas" w:hAnsi="Consolas"/>
-                          <w:sz w:val="20"/>
-                          <w:szCs w:val="20"/>
-                        </w:rPr>
-                      </w:pPr>
-                      <w:r>
-                        <w:rPr>
-                          <w:rFonts w:ascii="Consolas" w:hAnsi="Consolas"/>
-                          <w:sz w:val="20"/>
-                          <w:szCs w:val="20"/>
-                        </w:rPr>
-                        <w:t xml:space="preserve">        Student </w:t>
-                      </w:r>
-                      <w:r>
-                        <w:rPr>
-                          <w:rFonts w:ascii="Consolas" w:hAnsi="Consolas"/>
-                          <w:sz w:val="20"/>
-                          <w:szCs w:val="20"/>
-                        </w:rPr>
-                        <w:t>update</w:t>
-                      </w:r>
-                      <w:r>
-                        <w:rPr>
-                          <w:rFonts w:ascii="Consolas" w:hAnsi="Consolas"/>
-                          <w:sz w:val="20"/>
-                          <w:szCs w:val="20"/>
-                        </w:rPr>
-                        <w:t xml:space="preserve"> = students.get(1</w:t>
-                      </w:r>
-                      <w:r>
-                        <w:rPr>
-                          <w:rFonts w:ascii="Consolas" w:hAnsi="Consolas"/>
+                          <w:i/>
+                          <w:iCs/>
                           <w:sz w:val="20"/>
                           <w:szCs w:val="20"/>
                         </w:rPr>
@@ -9233,6 +10274,8 @@
                         <w:spacing w:after="0" w:line="240" w:lineRule="auto"/>
                         <w:rPr>
                           <w:rFonts w:ascii="Consolas" w:hAnsi="Consolas"/>
+                          <w:i/>
+                          <w:iCs/>
                           <w:sz w:val="20"/>
                           <w:szCs w:val="20"/>
                         </w:rPr>
@@ -9240,30 +10283,72 @@
                       <w:r>
                         <w:rPr>
                           <w:rFonts w:ascii="Consolas" w:hAnsi="Consolas"/>
-                          <w:sz w:val="20"/>
-                          <w:szCs w:val="20"/>
-                        </w:rPr>
-                        <w:t xml:space="preserve">        </w:t>
+                          <w:i/>
+                          <w:iCs/>
+                          <w:sz w:val="20"/>
+                          <w:szCs w:val="20"/>
+                        </w:rPr>
+                        <w:t xml:space="preserve">        update = </w:t>
+                      </w:r>
+                      <w:proofErr w:type="spellStart"/>
+                      <w:r>
+                        <w:rPr>
+                          <w:rFonts w:ascii="Consolas" w:hAnsi="Consolas"/>
+                          <w:i/>
+                          <w:iCs/>
+                          <w:sz w:val="20"/>
+                          <w:szCs w:val="20"/>
+                        </w:rPr>
+                        <w:t>students.get</w:t>
+                      </w:r>
+                      <w:proofErr w:type="spellEnd"/>
+                      <w:r>
+                        <w:rPr>
+                          <w:rFonts w:ascii="Consolas" w:hAnsi="Consolas"/>
+                          <w:i/>
+                          <w:iCs/>
+                          <w:sz w:val="20"/>
+                          <w:szCs w:val="20"/>
+                        </w:rPr>
+                        <w:t>(2);</w:t>
+                      </w:r>
+                    </w:p>
+                    <w:p>
+                      <w:pPr>
+                        <w:spacing w:after="0" w:line="240" w:lineRule="auto"/>
+                        <w:rPr>
+                          <w:rFonts w:ascii="Consolas" w:hAnsi="Consolas"/>
+                          <w:i/>
+                          <w:iCs/>
+                          <w:sz w:val="20"/>
+                          <w:szCs w:val="20"/>
+                        </w:rPr>
+                      </w:pPr>
+                      <w:r>
+                        <w:rPr>
+                          <w:rFonts w:ascii="Consolas" w:hAnsi="Consolas"/>
+                          <w:i/>
+                          <w:iCs/>
+                          <w:sz w:val="20"/>
+                          <w:szCs w:val="20"/>
+                        </w:rPr>
+                        <w:t xml:space="preserve">        update</w:t>
                       </w:r>
                       <w:r>
                         <w:rPr>
                           <w:rFonts w:ascii="Consolas" w:hAnsi="Consolas"/>
-                          <w:sz w:val="20"/>
-                          <w:szCs w:val="20"/>
-                        </w:rPr>
-                        <w:t>update</w:t>
+                          <w:i/>
+                          <w:iCs/>
+                          <w:sz w:val="20"/>
+                          <w:szCs w:val="20"/>
+                        </w:rPr>
+                        <w:t>.setMidterm3(76</w:t>
                       </w:r>
                       <w:r>
                         <w:rPr>
                           <w:rFonts w:ascii="Consolas" w:hAnsi="Consolas"/>
-                          <w:sz w:val="20"/>
-                          <w:szCs w:val="20"/>
-                        </w:rPr>
-                        <w:t>.setMidterm1(89</w:t>
-                      </w:r>
-                      <w:r>
-                        <w:rPr>
-                          <w:rFonts w:ascii="Consolas" w:hAnsi="Consolas"/>
+                          <w:i/>
+                          <w:iCs/>
                           <w:sz w:val="20"/>
                           <w:szCs w:val="20"/>
                         </w:rPr>
@@ -9275,6 +10360,8 @@
                         <w:spacing w:after="0" w:line="240" w:lineRule="auto"/>
                         <w:rPr>
                           <w:rFonts w:ascii="Consolas" w:hAnsi="Consolas"/>
+                          <w:i/>
+                          <w:iCs/>
                           <w:sz w:val="20"/>
                           <w:szCs w:val="20"/>
                         </w:rPr>
@@ -9282,26 +10369,12 @@
                       <w:r>
                         <w:rPr>
                           <w:rFonts w:ascii="Consolas" w:hAnsi="Consolas"/>
-                          <w:sz w:val="20"/>
-                          <w:szCs w:val="20"/>
-                        </w:rPr>
-                        <w:t xml:space="preserve">        </w:t>
-                      </w:r>
-                      <w:r>
-                        <w:rPr>
-                          <w:rFonts w:ascii="Consolas" w:hAnsi="Consolas"/>
-                          <w:sz w:val="20"/>
-                          <w:szCs w:val="20"/>
-                        </w:rPr>
-                        <w:t>update</w:t>
-                      </w:r>
-                      <w:r>
-                        <w:rPr>
-                          <w:rFonts w:ascii="Consolas" w:hAnsi="Consolas"/>
-                          <w:sz w:val="20"/>
-                          <w:szCs w:val="20"/>
-                        </w:rPr>
-                        <w:t xml:space="preserve"> = students.get(2);</w:t>
+                          <w:i/>
+                          <w:iCs/>
+                          <w:sz w:val="20"/>
+                          <w:szCs w:val="20"/>
+                        </w:rPr>
+                        <w:t xml:space="preserve">    }</w:t>
                       </w:r>
                     </w:p>
                     <w:p>
@@ -9309,6 +10382,8 @@
                         <w:spacing w:after="0" w:line="240" w:lineRule="auto"/>
                         <w:rPr>
                           <w:rFonts w:ascii="Consolas" w:hAnsi="Consolas"/>
+                          <w:i/>
+                          <w:iCs/>
                           <w:sz w:val="20"/>
                           <w:szCs w:val="20"/>
                         </w:rPr>
@@ -9316,74 +10391,8 @@
                       <w:r>
                         <w:rPr>
                           <w:rFonts w:ascii="Consolas" w:hAnsi="Consolas"/>
-                          <w:sz w:val="20"/>
-                          <w:szCs w:val="20"/>
-                        </w:rPr>
-                        <w:t xml:space="preserve">        </w:t>
-                      </w:r>
-                      <w:r>
-                        <w:rPr>
-                          <w:rFonts w:ascii="Consolas" w:hAnsi="Consolas"/>
-                          <w:sz w:val="20"/>
-                          <w:szCs w:val="20"/>
-                        </w:rPr>
-                        <w:t>update</w:t>
-                      </w:r>
-                      <w:r>
-                        <w:rPr>
-                          <w:rFonts w:ascii="Consolas" w:hAnsi="Consolas"/>
-                          <w:sz w:val="20"/>
-                          <w:szCs w:val="20"/>
-                        </w:rPr>
-                        <w:t>.setMidterm3(76</w:t>
-                      </w:r>
-                      <w:r>
-                        <w:rPr>
-                          <w:rFonts w:ascii="Consolas" w:hAnsi="Consolas"/>
-                          <w:sz w:val="20"/>
-                          <w:szCs w:val="20"/>
-                        </w:rPr>
-                        <w:t>);</w:t>
-                      </w:r>
-                    </w:p>
-                    <w:p>
-                      <w:pPr>
-                        <w:spacing w:after="0" w:line="240" w:lineRule="auto"/>
-                        <w:rPr>
-                          <w:rFonts w:ascii="Consolas" w:hAnsi="Consolas"/>
-                          <w:sz w:val="20"/>
-                          <w:szCs w:val="20"/>
-                        </w:rPr>
-                      </w:pPr>
-                      <w:r>
-                        <w:rPr>
-                          <w:rFonts w:ascii="Consolas" w:hAnsi="Consolas"/>
-                          <w:sz w:val="20"/>
-                          <w:szCs w:val="20"/>
-                        </w:rPr>
-                        <w:t xml:space="preserve">    </w:t>
-                      </w:r>
-                      <w:r>
-                        <w:rPr>
-                          <w:rFonts w:ascii="Consolas" w:hAnsi="Consolas"/>
-                          <w:sz w:val="20"/>
-                          <w:szCs w:val="20"/>
-                        </w:rPr>
-                        <w:t>}</w:t>
-                      </w:r>
-                    </w:p>
-                    <w:p>
-                      <w:pPr>
-                        <w:spacing w:after="0" w:line="240" w:lineRule="auto"/>
-                        <w:rPr>
-                          <w:rFonts w:ascii="Consolas" w:hAnsi="Consolas"/>
-                          <w:sz w:val="20"/>
-                          <w:szCs w:val="20"/>
-                        </w:rPr>
-                      </w:pPr>
-                      <w:r>
-                        <w:rPr>
-                          <w:rFonts w:ascii="Consolas" w:hAnsi="Consolas"/>
+                          <w:i/>
+                          <w:iCs/>
                           <w:sz w:val="20"/>
                           <w:szCs w:val="20"/>
                         </w:rPr>
@@ -9562,7 +10571,29 @@
           <w:sz w:val="26"/>
           <w:szCs w:val="26"/>
         </w:rPr>
-        <w:t xml:space="preserve"> continues on the next page.</w:t>
+        <w:t xml:space="preserve"> </w:t>
+      </w:r>
+      <w:proofErr w:type="gramStart"/>
+      <w:r>
+        <w:rPr>
+          <w:rFonts w:cstheme="minorHAnsi"/>
+          <w:b/>
+          <w:bCs/>
+          <w:sz w:val="26"/>
+          <w:szCs w:val="26"/>
+        </w:rPr>
+        <w:t>continues on</w:t>
+      </w:r>
+      <w:proofErr w:type="gramEnd"/>
+      <w:r>
+        <w:rPr>
+          <w:rFonts w:cstheme="minorHAnsi"/>
+          <w:b/>
+          <w:bCs/>
+          <w:sz w:val="26"/>
+          <w:szCs w:val="26"/>
+        </w:rPr>
+        <w:t xml:space="preserve"> the next page.</w:t>
       </w:r>
     </w:p>
     <w:p>
@@ -9649,6 +10680,7 @@
                                 <w:szCs w:val="20"/>
                               </w:rPr>
                             </w:pPr>
+                            <w:bookmarkStart w:id="1" w:name="_GoBack"/>
                             <w:r>
                               <w:rPr>
                                 <w:rFonts w:ascii="Consolas" w:hAnsi="Consolas" w:cs="Consolas"/>
@@ -10077,7 +11109,27 @@
                                 <w:sz w:val="20"/>
                                 <w:szCs w:val="20"/>
                               </w:rPr>
-                              <w:t>public char findGrade()</w:t>
+                              <w:t xml:space="preserve">public char </w:t>
+                            </w:r>
+                            <w:proofErr w:type="spellStart"/>
+                            <w:r>
+                              <w:rPr>
+                                <w:rFonts w:ascii="Consolas" w:hAnsi="Consolas" w:cs="Consolas"/>
+                                <w:color w:val="000000" w:themeColor="text1"/>
+                                <w:sz w:val="20"/>
+                                <w:szCs w:val="20"/>
+                              </w:rPr>
+                              <w:t>findGrade</w:t>
+                            </w:r>
+                            <w:proofErr w:type="spellEnd"/>
+                            <w:r>
+                              <w:rPr>
+                                <w:rFonts w:ascii="Consolas" w:hAnsi="Consolas" w:cs="Consolas"/>
+                                <w:color w:val="000000" w:themeColor="text1"/>
+                                <w:sz w:val="20"/>
+                                <w:szCs w:val="20"/>
+                              </w:rPr>
+                              <w:t>()</w:t>
                             </w:r>
                             <w:r>
                               <w:rPr>
@@ -10141,7 +11193,27 @@
                                 <w:sz w:val="20"/>
                                 <w:szCs w:val="20"/>
                               </w:rPr>
-                              <w:t>double avg = getAverage();</w:t>
+                              <w:t xml:space="preserve">double avg = </w:t>
+                            </w:r>
+                            <w:proofErr w:type="spellStart"/>
+                            <w:r>
+                              <w:rPr>
+                                <w:rFonts w:ascii="Consolas" w:hAnsi="Consolas" w:cs="Consolas"/>
+                                <w:color w:val="000000" w:themeColor="text1"/>
+                                <w:sz w:val="20"/>
+                                <w:szCs w:val="20"/>
+                              </w:rPr>
+                              <w:t>getAverage</w:t>
+                            </w:r>
+                            <w:proofErr w:type="spellEnd"/>
+                            <w:r>
+                              <w:rPr>
+                                <w:rFonts w:ascii="Consolas" w:hAnsi="Consolas" w:cs="Consolas"/>
+                                <w:color w:val="000000" w:themeColor="text1"/>
+                                <w:sz w:val="20"/>
+                                <w:szCs w:val="20"/>
+                              </w:rPr>
+                              <w:t>();</w:t>
                             </w:r>
                           </w:p>
                           <w:p>
@@ -10657,7 +11729,27 @@
                                 <w:sz w:val="20"/>
                                 <w:szCs w:val="20"/>
                               </w:rPr>
-                              <w:t>public String getName()</w:t>
+                              <w:t xml:space="preserve">public String </w:t>
+                            </w:r>
+                            <w:proofErr w:type="spellStart"/>
+                            <w:r>
+                              <w:rPr>
+                                <w:rFonts w:ascii="Consolas" w:hAnsi="Consolas" w:cs="Consolas"/>
+                                <w:color w:val="000000" w:themeColor="text1"/>
+                                <w:sz w:val="20"/>
+                                <w:szCs w:val="20"/>
+                              </w:rPr>
+                              <w:t>getName</w:t>
+                            </w:r>
+                            <w:proofErr w:type="spellEnd"/>
+                            <w:r>
+                              <w:rPr>
+                                <w:rFonts w:ascii="Consolas" w:hAnsi="Consolas" w:cs="Consolas"/>
+                                <w:color w:val="000000" w:themeColor="text1"/>
+                                <w:sz w:val="20"/>
+                                <w:szCs w:val="20"/>
+                              </w:rPr>
+                              <w:t>()</w:t>
                             </w:r>
                             <w:r>
                               <w:rPr>
@@ -10803,7 +11895,27 @@
                                 <w:sz w:val="20"/>
                                 <w:szCs w:val="20"/>
                               </w:rPr>
-                              <w:t>public double getAverage()</w:t>
+                              <w:t xml:space="preserve">public double </w:t>
+                            </w:r>
+                            <w:proofErr w:type="spellStart"/>
+                            <w:r>
+                              <w:rPr>
+                                <w:rFonts w:ascii="Consolas" w:hAnsi="Consolas" w:cs="Consolas"/>
+                                <w:color w:val="000000" w:themeColor="text1"/>
+                                <w:sz w:val="20"/>
+                                <w:szCs w:val="20"/>
+                              </w:rPr>
+                              <w:t>getAverage</w:t>
+                            </w:r>
+                            <w:proofErr w:type="spellEnd"/>
+                            <w:r>
+                              <w:rPr>
+                                <w:rFonts w:ascii="Consolas" w:hAnsi="Consolas" w:cs="Consolas"/>
+                                <w:color w:val="000000" w:themeColor="text1"/>
+                                <w:sz w:val="20"/>
+                                <w:szCs w:val="20"/>
+                              </w:rPr>
+                              <w:t>()</w:t>
                             </w:r>
                             <w:r>
                               <w:rPr>
@@ -11435,6 +12547,7 @@
                               <w:t>}</w:t>
                             </w:r>
                           </w:p>
+                          <w:bookmarkEnd w:id="1"/>
                           <w:p>
                             <w:pPr>
                               <w:spacing w:after="0" w:line="240" w:lineRule="auto"/>
@@ -11467,11 +12580,7 @@
           </mc:Choice>
           <mc:Fallback>
             <w:pict>
-              <v:shapetype w14:anchorId="611C088B" id="_x0000_t202" coordsize="21600,21600" o:spt="202" path="m,l,21600r21600,l21600,xe">
-                <v:stroke joinstyle="miter"/>
-                <v:path gradientshapeok="t" o:connecttype="rect"/>
-              </v:shapetype>
-              <v:shape id="Text Box 22" o:spid="_x0000_s1031" type="#_x0000_t202" style="position:absolute;margin-left:-3pt;margin-top:18pt;width:471pt;height:608pt;z-index:251683840;visibility:visible;mso-wrap-style:square;mso-width-percent:0;mso-height-percent:0;mso-wrap-distance-left:9pt;mso-wrap-distance-top:0;mso-wrap-distance-right:9pt;mso-wrap-distance-bottom:0;mso-position-horizontal:absolute;mso-position-horizontal-relative:text;mso-position-vertical:absolute;mso-position-vertical-relative:text;mso-width-percent:0;mso-height-percent:0;mso-width-relative:margin;mso-height-relative:margin;v-text-anchor:top" o:gfxdata="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" fillcolor="white [3201]" strokeweight=".5pt">
+              <v:shape w14:anchorId="611C088B" id="Text Box 22" o:spid="_x0000_s1031" type="#_x0000_t202" style="position:absolute;margin-left:-3pt;margin-top:18pt;width:471pt;height:608pt;z-index:251683840;visibility:visible;mso-wrap-style:square;mso-width-percent:0;mso-height-percent:0;mso-wrap-distance-left:9pt;mso-wrap-distance-top:0;mso-wrap-distance-right:9pt;mso-wrap-distance-bottom:0;mso-position-horizontal:absolute;mso-position-horizontal-relative:text;mso-position-vertical:absolute;mso-position-vertical-relative:text;mso-width-percent:0;mso-height-percent:0;mso-width-relative:margin;mso-height-relative:margin;v-text-anchor:top" o:gfxdata="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" fillcolor="white [3201]" strokeweight=".5pt">
                 <v:textbox>
                   <w:txbxContent>
                     <w:p>
@@ -11487,7 +12596,7 @@
                           <w:szCs w:val="20"/>
                         </w:rPr>
                       </w:pPr>
-                      <w:bookmarkStart w:id="1" w:name="_GoBack"/>
+                      <w:bookmarkStart w:id="2" w:name="_GoBack"/>
                       <w:r>
                         <w:rPr>
                           <w:rFonts w:ascii="Consolas" w:hAnsi="Consolas" w:cs="Consolas"/>
@@ -11692,27 +12801,7 @@
                           <w:sz w:val="20"/>
                           <w:szCs w:val="20"/>
                         </w:rPr>
-                        <w:t xml:space="preserve">public </w:t>
-                      </w:r>
-                      <w:proofErr w:type="gramStart"/>
-                      <w:r>
-                        <w:rPr>
-                          <w:rFonts w:ascii="Consolas" w:hAnsi="Consolas" w:cs="Consolas"/>
-                          <w:color w:val="000000" w:themeColor="text1"/>
-                          <w:sz w:val="20"/>
-                          <w:szCs w:val="20"/>
-                        </w:rPr>
-                        <w:t>Student(</w:t>
-                      </w:r>
-                      <w:proofErr w:type="gramEnd"/>
-                      <w:r>
-                        <w:rPr>
-                          <w:rFonts w:ascii="Consolas" w:hAnsi="Consolas" w:cs="Consolas"/>
-                          <w:color w:val="000000" w:themeColor="text1"/>
-                          <w:sz w:val="20"/>
-                          <w:szCs w:val="20"/>
-                        </w:rPr>
-                        <w:t>String name, int midterm1, int midterm2, int midterm3)</w:t>
+                        <w:t>public Student(String name, int midterm1, int midterm2, int midterm3)</w:t>
                       </w:r>
                       <w:r>
                         <w:rPr>
@@ -11787,7 +12876,6 @@
                         </w:rPr>
                         <w:t xml:space="preserve">        </w:t>
                       </w:r>
-                      <w:proofErr w:type="gramStart"/>
                       <w:r>
                         <w:rPr>
                           <w:rFonts w:ascii="Consolas" w:hAnsi="Consolas" w:cs="Consolas"/>
@@ -11795,17 +12883,7 @@
                           <w:sz w:val="20"/>
                           <w:szCs w:val="20"/>
                         </w:rPr>
-                        <w:t>this.midterm</w:t>
-                      </w:r>
-                      <w:proofErr w:type="gramEnd"/>
-                      <w:r>
-                        <w:rPr>
-                          <w:rFonts w:ascii="Consolas" w:hAnsi="Consolas" w:cs="Consolas"/>
-                          <w:color w:val="000000" w:themeColor="text1"/>
-                          <w:sz w:val="20"/>
-                          <w:szCs w:val="20"/>
-                        </w:rPr>
-                        <w:t>1 = midterm1;</w:t>
+                        <w:t>this.midterm1 = midterm1;</w:t>
                       </w:r>
                     </w:p>
                     <w:p>
@@ -11830,7 +12908,6 @@
                         </w:rPr>
                         <w:t xml:space="preserve">        </w:t>
                       </w:r>
-                      <w:proofErr w:type="gramStart"/>
                       <w:r>
                         <w:rPr>
                           <w:rFonts w:ascii="Consolas" w:hAnsi="Consolas" w:cs="Consolas"/>
@@ -11838,17 +12915,7 @@
                           <w:sz w:val="20"/>
                           <w:szCs w:val="20"/>
                         </w:rPr>
-                        <w:t>this.midterm</w:t>
-                      </w:r>
-                      <w:proofErr w:type="gramEnd"/>
-                      <w:r>
-                        <w:rPr>
-                          <w:rFonts w:ascii="Consolas" w:hAnsi="Consolas" w:cs="Consolas"/>
-                          <w:color w:val="000000" w:themeColor="text1"/>
-                          <w:sz w:val="20"/>
-                          <w:szCs w:val="20"/>
-                        </w:rPr>
-                        <w:t>2 = midterm2;</w:t>
+                        <w:t>this.midterm2 = midterm2;</w:t>
                       </w:r>
                     </w:p>
                     <w:p>
@@ -11873,7 +12940,6 @@
                         </w:rPr>
                         <w:t xml:space="preserve">        </w:t>
                       </w:r>
-                      <w:proofErr w:type="gramStart"/>
                       <w:r>
                         <w:rPr>
                           <w:rFonts w:ascii="Consolas" w:hAnsi="Consolas" w:cs="Consolas"/>
@@ -11881,17 +12947,7 @@
                           <w:sz w:val="20"/>
                           <w:szCs w:val="20"/>
                         </w:rPr>
-                        <w:t>this.midterm</w:t>
-                      </w:r>
-                      <w:proofErr w:type="gramEnd"/>
-                      <w:r>
-                        <w:rPr>
-                          <w:rFonts w:ascii="Consolas" w:hAnsi="Consolas" w:cs="Consolas"/>
-                          <w:color w:val="000000" w:themeColor="text1"/>
-                          <w:sz w:val="20"/>
-                          <w:szCs w:val="20"/>
-                        </w:rPr>
-                        <w:t>3 = midterm3;</w:t>
+                        <w:t>this.midterm3 = midterm3;</w:t>
                       </w:r>
                     </w:p>
                     <w:p>
@@ -11972,7 +13028,6 @@
                         <w:t xml:space="preserve">public char </w:t>
                       </w:r>
                       <w:proofErr w:type="spellStart"/>
-                      <w:proofErr w:type="gramStart"/>
                       <w:r>
                         <w:rPr>
                           <w:rFonts w:ascii="Consolas" w:hAnsi="Consolas" w:cs="Consolas"/>
@@ -11990,17 +13045,7 @@
                           <w:sz w:val="20"/>
                           <w:szCs w:val="20"/>
                         </w:rPr>
-                        <w:t>(</w:t>
-                      </w:r>
-                      <w:proofErr w:type="gramEnd"/>
-                      <w:r>
-                        <w:rPr>
-                          <w:rFonts w:ascii="Consolas" w:hAnsi="Consolas" w:cs="Consolas"/>
-                          <w:color w:val="000000" w:themeColor="text1"/>
-                          <w:sz w:val="20"/>
-                          <w:szCs w:val="20"/>
-                        </w:rPr>
-                        <w:t>)</w:t>
+                        <w:t>()</w:t>
                       </w:r>
                       <w:r>
                         <w:rPr>
@@ -12067,7 +13112,6 @@
                         <w:t xml:space="preserve">double avg = </w:t>
                       </w:r>
                       <w:proofErr w:type="spellStart"/>
-                      <w:proofErr w:type="gramStart"/>
                       <w:r>
                         <w:rPr>
                           <w:rFonts w:ascii="Consolas" w:hAnsi="Consolas" w:cs="Consolas"/>
@@ -12085,17 +13129,7 @@
                           <w:sz w:val="20"/>
                           <w:szCs w:val="20"/>
                         </w:rPr>
-                        <w:t>(</w:t>
-                      </w:r>
-                      <w:proofErr w:type="gramEnd"/>
-                      <w:r>
-                        <w:rPr>
-                          <w:rFonts w:ascii="Consolas" w:hAnsi="Consolas" w:cs="Consolas"/>
-                          <w:color w:val="000000" w:themeColor="text1"/>
-                          <w:sz w:val="20"/>
-                          <w:szCs w:val="20"/>
-                        </w:rPr>
-                        <w:t>);</w:t>
+                        <w:t>();</w:t>
                       </w:r>
                     </w:p>
                     <w:p>
@@ -12614,7 +13648,6 @@
                         <w:t xml:space="preserve">public String </w:t>
                       </w:r>
                       <w:proofErr w:type="spellStart"/>
-                      <w:proofErr w:type="gramStart"/>
                       <w:r>
                         <w:rPr>
                           <w:rFonts w:ascii="Consolas" w:hAnsi="Consolas" w:cs="Consolas"/>
@@ -12632,17 +13665,7 @@
                           <w:sz w:val="20"/>
                           <w:szCs w:val="20"/>
                         </w:rPr>
-                        <w:t>(</w:t>
-                      </w:r>
-                      <w:proofErr w:type="gramEnd"/>
-                      <w:r>
-                        <w:rPr>
-                          <w:rFonts w:ascii="Consolas" w:hAnsi="Consolas" w:cs="Consolas"/>
-                          <w:color w:val="000000" w:themeColor="text1"/>
-                          <w:sz w:val="20"/>
-                          <w:szCs w:val="20"/>
-                        </w:rPr>
-                        <w:t>)</w:t>
+                        <w:t>()</w:t>
                       </w:r>
                       <w:r>
                         <w:rPr>
@@ -12791,7 +13814,6 @@
                         <w:t xml:space="preserve">public double </w:t>
                       </w:r>
                       <w:proofErr w:type="spellStart"/>
-                      <w:proofErr w:type="gramStart"/>
                       <w:r>
                         <w:rPr>
                           <w:rFonts w:ascii="Consolas" w:hAnsi="Consolas" w:cs="Consolas"/>
@@ -12809,17 +13831,7 @@
                           <w:sz w:val="20"/>
                           <w:szCs w:val="20"/>
                         </w:rPr>
-                        <w:t>(</w:t>
-                      </w:r>
-                      <w:proofErr w:type="gramEnd"/>
-                      <w:r>
-                        <w:rPr>
-                          <w:rFonts w:ascii="Consolas" w:hAnsi="Consolas" w:cs="Consolas"/>
-                          <w:color w:val="000000" w:themeColor="text1"/>
-                          <w:sz w:val="20"/>
-                          <w:szCs w:val="20"/>
-                        </w:rPr>
-                        <w:t>)</w:t>
+                        <w:t>()</w:t>
                       </w:r>
                       <w:r>
                         <w:rPr>
@@ -13044,7 +14056,6 @@
                         </w:rPr>
                         <w:t xml:space="preserve">        </w:t>
                       </w:r>
-                      <w:proofErr w:type="gramStart"/>
                       <w:r>
                         <w:rPr>
                           <w:rFonts w:ascii="Consolas" w:hAnsi="Consolas" w:cs="Consolas"/>
@@ -13052,17 +14063,7 @@
                           <w:sz w:val="20"/>
                           <w:szCs w:val="20"/>
                         </w:rPr>
-                        <w:t>this.midterm</w:t>
-                      </w:r>
-                      <w:proofErr w:type="gramEnd"/>
-                      <w:r>
-                        <w:rPr>
-                          <w:rFonts w:ascii="Consolas" w:hAnsi="Consolas" w:cs="Consolas"/>
-                          <w:color w:val="000000" w:themeColor="text1"/>
-                          <w:sz w:val="20"/>
-                          <w:szCs w:val="20"/>
-                        </w:rPr>
-                        <w:t xml:space="preserve">1 = </w:t>
+                        <w:t xml:space="preserve">this.midterm1 = </w:t>
                       </w:r>
                       <w:r>
                         <w:rPr>
@@ -13219,7 +14220,6 @@
                         </w:rPr>
                         <w:t xml:space="preserve">        </w:t>
                       </w:r>
-                      <w:proofErr w:type="gramStart"/>
                       <w:r>
                         <w:rPr>
                           <w:rFonts w:ascii="Consolas" w:hAnsi="Consolas" w:cs="Consolas"/>
@@ -13227,17 +14227,7 @@
                           <w:sz w:val="20"/>
                           <w:szCs w:val="20"/>
                         </w:rPr>
-                        <w:t>this.midterm</w:t>
-                      </w:r>
-                      <w:proofErr w:type="gramEnd"/>
-                      <w:r>
-                        <w:rPr>
-                          <w:rFonts w:ascii="Consolas" w:hAnsi="Consolas" w:cs="Consolas"/>
-                          <w:color w:val="000000" w:themeColor="text1"/>
-                          <w:sz w:val="20"/>
-                          <w:szCs w:val="20"/>
-                        </w:rPr>
-                        <w:t xml:space="preserve">2 = </w:t>
+                        <w:t xml:space="preserve">this.midterm2 = </w:t>
                       </w:r>
                       <w:r>
                         <w:rPr>
@@ -13394,7 +14384,6 @@
                         </w:rPr>
                         <w:t xml:space="preserve">        </w:t>
                       </w:r>
-                      <w:proofErr w:type="gramStart"/>
                       <w:r>
                         <w:rPr>
                           <w:rFonts w:ascii="Consolas" w:hAnsi="Consolas" w:cs="Consolas"/>
@@ -13402,17 +14391,7 @@
                           <w:sz w:val="20"/>
                           <w:szCs w:val="20"/>
                         </w:rPr>
-                        <w:t>this.midterm</w:t>
-                      </w:r>
-                      <w:proofErr w:type="gramEnd"/>
-                      <w:r>
-                        <w:rPr>
-                          <w:rFonts w:ascii="Consolas" w:hAnsi="Consolas" w:cs="Consolas"/>
-                          <w:color w:val="000000" w:themeColor="text1"/>
-                          <w:sz w:val="20"/>
-                          <w:szCs w:val="20"/>
-                        </w:rPr>
-                        <w:t xml:space="preserve">3 = </w:t>
+                        <w:t xml:space="preserve">this.midterm3 = </w:t>
                       </w:r>
                       <w:r>
                         <w:rPr>
@@ -13484,7 +14463,7 @@
                         <w:t>}</w:t>
                       </w:r>
                     </w:p>
-                    <w:bookmarkEnd w:id="1"/>
+                    <w:bookmarkEnd w:id="2"/>
                     <w:p>
                       <w:pPr>
                         <w:spacing w:after="0" w:line="240" w:lineRule="auto"/>
@@ -14086,7 +15065,23 @@
           <w:sz w:val="24"/>
           <w:szCs w:val="24"/>
         </w:rPr>
-        <w:t xml:space="preserve"> methods are given below. </w:t>
+        <w:t xml:space="preserve"> methods </w:t>
+      </w:r>
+      <w:proofErr w:type="gramStart"/>
+      <w:r>
+        <w:rPr>
+          <w:sz w:val="24"/>
+          <w:szCs w:val="24"/>
+        </w:rPr>
+        <w:t>are given</w:t>
+      </w:r>
+      <w:proofErr w:type="gramEnd"/>
+      <w:r>
+        <w:rPr>
+          <w:sz w:val="24"/>
+          <w:szCs w:val="24"/>
+        </w:rPr>
+        <w:t xml:space="preserve"> below. </w:t>
       </w:r>
       <w:r>
         <w:rPr>
@@ -14266,7 +15261,23 @@
                                 <w:sz w:val="24"/>
                                 <w:szCs w:val="24"/>
                               </w:rPr>
-                              <w:t>public void copyColorWith0.0(Color color)</w:t>
+                              <w:t xml:space="preserve">public </w:t>
+                            </w:r>
+                            <w:r>
+                              <w:rPr>
+                                <w:rFonts w:ascii="Consolas" w:hAnsi="Consolas"/>
+                                <w:sz w:val="24"/>
+                                <w:szCs w:val="24"/>
+                              </w:rPr>
+                              <w:t>Color</w:t>
+                            </w:r>
+                            <w:r>
+                              <w:rPr>
+                                <w:rFonts w:ascii="Consolas" w:hAnsi="Consolas"/>
+                                <w:sz w:val="24"/>
+                                <w:szCs w:val="24"/>
+                              </w:rPr>
+                              <w:t xml:space="preserve"> copyColorWith0.0(Color color)</w:t>
                             </w:r>
                           </w:p>
                         </w:txbxContent>
@@ -14306,7 +15317,23 @@
                           <w:sz w:val="24"/>
                           <w:szCs w:val="24"/>
                         </w:rPr>
-                        <w:t>public void copyColorWith0.0(Color color)</w:t>
+                        <w:t xml:space="preserve">public </w:t>
+                      </w:r>
+                      <w:r>
+                        <w:rPr>
+                          <w:rFonts w:ascii="Consolas" w:hAnsi="Consolas"/>
+                          <w:sz w:val="24"/>
+                          <w:szCs w:val="24"/>
+                        </w:rPr>
+                        <w:t>Color</w:t>
+                      </w:r>
+                      <w:r>
+                        <w:rPr>
+                          <w:rFonts w:ascii="Consolas" w:hAnsi="Consolas"/>
+                          <w:sz w:val="24"/>
+                          <w:szCs w:val="24"/>
+                        </w:rPr>
+                        <w:t xml:space="preserve"> copyColorWith0.0(Color color)</w:t>
                       </w:r>
                     </w:p>
                   </w:txbxContent>
@@ -14457,7 +15484,67 @@
                                 <w:sz w:val="24"/>
                                 <w:szCs w:val="24"/>
                               </w:rPr>
-                              <w:t>public double averageRGBA(Color color)</w:t>
+                              <w:t xml:space="preserve">public </w:t>
+                            </w:r>
+                            <w:r>
+                              <w:rPr>
+                                <w:rFonts w:ascii="Consolas" w:hAnsi="Consolas"/>
+                                <w:sz w:val="24"/>
+                                <w:szCs w:val="24"/>
+                              </w:rPr>
+                              <w:t>Color</w:t>
+                            </w:r>
+                            <w:r>
+                              <w:rPr>
+                                <w:rFonts w:ascii="Consolas" w:hAnsi="Consolas"/>
+                                <w:sz w:val="24"/>
+                                <w:szCs w:val="24"/>
+                              </w:rPr>
+                              <w:t xml:space="preserve"> </w:t>
+                            </w:r>
+                            <w:proofErr w:type="spellStart"/>
+                            <w:r>
+                              <w:rPr>
+                                <w:rFonts w:ascii="Consolas" w:hAnsi="Consolas"/>
+                                <w:sz w:val="24"/>
+                                <w:szCs w:val="24"/>
+                              </w:rPr>
+                              <w:t>averageRGBA</w:t>
+                            </w:r>
+                            <w:proofErr w:type="spellEnd"/>
+                            <w:r>
+                              <w:rPr>
+                                <w:rFonts w:ascii="Consolas" w:hAnsi="Consolas"/>
+                                <w:sz w:val="24"/>
+                                <w:szCs w:val="24"/>
+                              </w:rPr>
+                              <w:t>(</w:t>
+                            </w:r>
+                            <w:proofErr w:type="spellStart"/>
+                            <w:r>
+                              <w:rPr>
+                                <w:rFonts w:ascii="Consolas" w:hAnsi="Consolas"/>
+                                <w:sz w:val="24"/>
+                                <w:szCs w:val="24"/>
+                              </w:rPr>
+                              <w:t>ArrayList</w:t>
+                            </w:r>
+                            <w:proofErr w:type="spellEnd"/>
+                            <w:r>
+                              <w:rPr>
+                                <w:rFonts w:ascii="Consolas" w:hAnsi="Consolas"/>
+                                <w:sz w:val="24"/>
+                                <w:szCs w:val="24"/>
+                              </w:rPr>
+                              <w:t>&lt;Color&gt;()</w:t>
+                            </w:r>
+                            <w:r>
+                              <w:rPr>
+                                <w:rFonts w:ascii="Consolas" w:hAnsi="Consolas"/>
+                                <w:sz w:val="24"/>
+                                <w:szCs w:val="24"/>
+                              </w:rPr>
+                              <w:t>)</w:t>
                             </w:r>
                           </w:p>
                         </w:txbxContent>
@@ -14497,7 +15584,67 @@
                           <w:sz w:val="24"/>
                           <w:szCs w:val="24"/>
                         </w:rPr>
-                        <w:t>public double averageRGBA(Color color)</w:t>
+                        <w:t xml:space="preserve">public </w:t>
+                      </w:r>
+                      <w:r>
+                        <w:rPr>
+                          <w:rFonts w:ascii="Consolas" w:hAnsi="Consolas"/>
+                          <w:sz w:val="24"/>
+                          <w:szCs w:val="24"/>
+                        </w:rPr>
+                        <w:t>Color</w:t>
+                      </w:r>
+                      <w:r>
+                        <w:rPr>
+                          <w:rFonts w:ascii="Consolas" w:hAnsi="Consolas"/>
+                          <w:sz w:val="24"/>
+                          <w:szCs w:val="24"/>
+                        </w:rPr>
+                        <w:t xml:space="preserve"> </w:t>
+                      </w:r>
+                      <w:proofErr w:type="spellStart"/>
+                      <w:r>
+                        <w:rPr>
+                          <w:rFonts w:ascii="Consolas" w:hAnsi="Consolas"/>
+                          <w:sz w:val="24"/>
+                          <w:szCs w:val="24"/>
+                        </w:rPr>
+                        <w:t>averageRGBA</w:t>
+                      </w:r>
+                      <w:proofErr w:type="spellEnd"/>
+                      <w:r>
+                        <w:rPr>
+                          <w:rFonts w:ascii="Consolas" w:hAnsi="Consolas"/>
+                          <w:sz w:val="24"/>
+                          <w:szCs w:val="24"/>
+                        </w:rPr>
+                        <w:t>(</w:t>
+                      </w:r>
+                      <w:proofErr w:type="spellStart"/>
+                      <w:r>
+                        <w:rPr>
+                          <w:rFonts w:ascii="Consolas" w:hAnsi="Consolas"/>
+                          <w:sz w:val="24"/>
+                          <w:szCs w:val="24"/>
+                        </w:rPr>
+                        <w:t>ArrayList</w:t>
+                      </w:r>
+                      <w:proofErr w:type="spellEnd"/>
+                      <w:r>
+                        <w:rPr>
+                          <w:rFonts w:ascii="Consolas" w:hAnsi="Consolas"/>
+                          <w:sz w:val="24"/>
+                          <w:szCs w:val="24"/>
+                        </w:rPr>
+                        <w:t>&lt;Color&gt;()</w:t>
+                      </w:r>
+                      <w:r>
+                        <w:rPr>
+                          <w:rFonts w:ascii="Consolas" w:hAnsi="Consolas"/>
+                          <w:sz w:val="24"/>
+                          <w:szCs w:val="24"/>
+                        </w:rPr>
+                        <w:t>)</w:t>
                       </w:r>
                     </w:p>
                   </w:txbxContent>
@@ -14554,7 +15701,23 @@
           <w:sz w:val="24"/>
           <w:szCs w:val="24"/>
         </w:rPr>
-        <w:t>, stored in an ArrayList&lt;Color&gt;</w:t>
+        <w:t xml:space="preserve">, stored in an </w:t>
+      </w:r>
+      <w:proofErr w:type="spellStart"/>
+      <w:r>
+        <w:rPr>
+          <w:sz w:val="24"/>
+          <w:szCs w:val="24"/>
+        </w:rPr>
+        <w:t>ArrayList</w:t>
+      </w:r>
+      <w:proofErr w:type="spellEnd"/>
+      <w:r>
+        <w:rPr>
+          <w:sz w:val="24"/>
+          <w:szCs w:val="24"/>
+        </w:rPr>
+        <w:t>&lt;Color&gt;</w:t>
       </w:r>
       <w:r>
         <w:rPr>
@@ -14669,7 +15832,41 @@
                                 <w:sz w:val="24"/>
                                 <w:szCs w:val="24"/>
                               </w:rPr>
-                              <w:t>public void lowerOfFloor(Color color)</w:t>
+                              <w:t xml:space="preserve">public </w:t>
+                            </w:r>
+                            <w:r>
+                              <w:rPr>
+                                <w:rFonts w:ascii="Consolas" w:hAnsi="Consolas"/>
+                                <w:sz w:val="24"/>
+                                <w:szCs w:val="24"/>
+                              </w:rPr>
+                              <w:t>Color</w:t>
+                            </w:r>
+                            <w:r>
+                              <w:rPr>
+                                <w:rFonts w:ascii="Consolas" w:hAnsi="Consolas"/>
+                                <w:sz w:val="24"/>
+                                <w:szCs w:val="24"/>
+                              </w:rPr>
+                              <w:t xml:space="preserve"> </w:t>
+                            </w:r>
+                            <w:proofErr w:type="spellStart"/>
+                            <w:r>
+                              <w:rPr>
+                                <w:rFonts w:ascii="Consolas" w:hAnsi="Consolas"/>
+                                <w:sz w:val="24"/>
+                                <w:szCs w:val="24"/>
+                              </w:rPr>
+                              <w:t>lowerOfFloor</w:t>
+                            </w:r>
+                            <w:proofErr w:type="spellEnd"/>
+                            <w:r>
+                              <w:rPr>
+                                <w:rFonts w:ascii="Consolas" w:hAnsi="Consolas"/>
+                                <w:sz w:val="24"/>
+                                <w:szCs w:val="24"/>
+                              </w:rPr>
+                              <w:t>(Color color)</w:t>
                             </w:r>
                           </w:p>
                         </w:txbxContent>
@@ -14709,7 +15906,41 @@
                           <w:sz w:val="24"/>
                           <w:szCs w:val="24"/>
                         </w:rPr>
-                        <w:t>public void lowerOfFloor(Color color)</w:t>
+                        <w:t xml:space="preserve">public </w:t>
+                      </w:r>
+                      <w:r>
+                        <w:rPr>
+                          <w:rFonts w:ascii="Consolas" w:hAnsi="Consolas"/>
+                          <w:sz w:val="24"/>
+                          <w:szCs w:val="24"/>
+                        </w:rPr>
+                        <w:t>Color</w:t>
+                      </w:r>
+                      <w:r>
+                        <w:rPr>
+                          <w:rFonts w:ascii="Consolas" w:hAnsi="Consolas"/>
+                          <w:sz w:val="24"/>
+                          <w:szCs w:val="24"/>
+                        </w:rPr>
+                        <w:t xml:space="preserve"> </w:t>
+                      </w:r>
+                      <w:proofErr w:type="spellStart"/>
+                      <w:r>
+                        <w:rPr>
+                          <w:rFonts w:ascii="Consolas" w:hAnsi="Consolas"/>
+                          <w:sz w:val="24"/>
+                          <w:szCs w:val="24"/>
+                        </w:rPr>
+                        <w:t>lowerOfFloor</w:t>
+                      </w:r>
+                      <w:proofErr w:type="spellEnd"/>
+                      <w:r>
+                        <w:rPr>
+                          <w:rFonts w:ascii="Consolas" w:hAnsi="Consolas"/>
+                          <w:sz w:val="24"/>
+                          <w:szCs w:val="24"/>
+                        </w:rPr>
+                        <w:t>(Color color)</w:t>
                       </w:r>
                     </w:p>
                   </w:txbxContent>
@@ -14816,7 +16047,23 @@
           <w:sz w:val="24"/>
           <w:szCs w:val="24"/>
         </w:rPr>
-        <w:t>an existing object and the object the method is called on.</w:t>
+        <w:t xml:space="preserve">an existing object and the object the method </w:t>
+      </w:r>
+      <w:proofErr w:type="gramStart"/>
+      <w:r>
+        <w:rPr>
+          <w:sz w:val="24"/>
+          <w:szCs w:val="24"/>
+        </w:rPr>
+        <w:t>is called</w:t>
+      </w:r>
+      <w:proofErr w:type="gramEnd"/>
+      <w:r>
+        <w:rPr>
+          <w:sz w:val="24"/>
+          <w:szCs w:val="24"/>
+        </w:rPr>
+        <w:t xml:space="preserve"> on.</w:t>
       </w:r>
       <w:r>
         <w:rPr>
@@ -14924,7 +16171,41 @@
                                 <w:sz w:val="24"/>
                                 <w:szCs w:val="24"/>
                               </w:rPr>
-                              <w:t>public void lowerOfTwo(Color color1, Color color2)</w:t>
+                              <w:t xml:space="preserve">public </w:t>
+                            </w:r>
+                            <w:r>
+                              <w:rPr>
+                                <w:rFonts w:ascii="Consolas" w:hAnsi="Consolas"/>
+                                <w:sz w:val="24"/>
+                                <w:szCs w:val="24"/>
+                              </w:rPr>
+                              <w:t>Color</w:t>
+                            </w:r>
+                            <w:r>
+                              <w:rPr>
+                                <w:rFonts w:ascii="Consolas" w:hAnsi="Consolas"/>
+                                <w:sz w:val="24"/>
+                                <w:szCs w:val="24"/>
+                              </w:rPr>
+                              <w:t xml:space="preserve"> </w:t>
+                            </w:r>
+                            <w:proofErr w:type="spellStart"/>
+                            <w:r>
+                              <w:rPr>
+                                <w:rFonts w:ascii="Consolas" w:hAnsi="Consolas"/>
+                                <w:sz w:val="24"/>
+                                <w:szCs w:val="24"/>
+                              </w:rPr>
+                              <w:t>lowerOfTwo</w:t>
+                            </w:r>
+                            <w:proofErr w:type="spellEnd"/>
+                            <w:r>
+                              <w:rPr>
+                                <w:rFonts w:ascii="Consolas" w:hAnsi="Consolas"/>
+                                <w:sz w:val="24"/>
+                                <w:szCs w:val="24"/>
+                              </w:rPr>
+                              <w:t>(Color color1, Color color2)</w:t>
                             </w:r>
                           </w:p>
                         </w:txbxContent>
@@ -14964,7 +16245,41 @@
                           <w:sz w:val="24"/>
                           <w:szCs w:val="24"/>
                         </w:rPr>
-                        <w:t>public void lowerOfTwo(Color color1, Color color2)</w:t>
+                        <w:t xml:space="preserve">public </w:t>
+                      </w:r>
+                      <w:r>
+                        <w:rPr>
+                          <w:rFonts w:ascii="Consolas" w:hAnsi="Consolas"/>
+                          <w:sz w:val="24"/>
+                          <w:szCs w:val="24"/>
+                        </w:rPr>
+                        <w:t>Color</w:t>
+                      </w:r>
+                      <w:r>
+                        <w:rPr>
+                          <w:rFonts w:ascii="Consolas" w:hAnsi="Consolas"/>
+                          <w:sz w:val="24"/>
+                          <w:szCs w:val="24"/>
+                        </w:rPr>
+                        <w:t xml:space="preserve"> </w:t>
+                      </w:r>
+                      <w:proofErr w:type="spellStart"/>
+                      <w:r>
+                        <w:rPr>
+                          <w:rFonts w:ascii="Consolas" w:hAnsi="Consolas"/>
+                          <w:sz w:val="24"/>
+                          <w:szCs w:val="24"/>
+                        </w:rPr>
+                        <w:t>lowerOfTwo</w:t>
+                      </w:r>
+                      <w:proofErr w:type="spellEnd"/>
+                      <w:r>
+                        <w:rPr>
+                          <w:rFonts w:ascii="Consolas" w:hAnsi="Consolas"/>
+                          <w:sz w:val="24"/>
+                          <w:szCs w:val="24"/>
+                        </w:rPr>
+                        <w:t>(Color color1, Color color2)</w:t>
                       </w:r>
                     </w:p>
                   </w:txbxContent>
@@ -15154,8 +16469,6 @@
                               </w:rPr>
                               <w:t>)</w:t>
                             </w:r>
-                            <w:bookmarkStart w:id="1" w:name="_GoBack"/>
-                            <w:bookmarkEnd w:id="1"/>
                           </w:p>
                         </w:txbxContent>
                       </wps:txbx>
@@ -15212,8 +16525,6 @@
                         </w:rPr>
                         <w:t>)</w:t>
                       </w:r>
-                      <w:bookmarkStart w:id="2" w:name="_GoBack"/>
-                      <w:bookmarkEnd w:id="2"/>
                     </w:p>
                   </w:txbxContent>
                 </v:textbox>
@@ -15236,6 +16547,7 @@
         </w:rPr>
         <w:t xml:space="preserve">named </w:t>
       </w:r>
+      <w:proofErr w:type="spellStart"/>
       <w:r>
         <w:rPr>
           <w:sz w:val="24"/>
@@ -15250,6 +16562,7 @@
         </w:rPr>
         <w:t>Values</w:t>
       </w:r>
+      <w:proofErr w:type="spellEnd"/>
       <w:r>
         <w:rPr>
           <w:sz w:val="24"/>
@@ -21468,7 +22781,7 @@
 </file>
 
 <file path=customXml/itemProps1.xml><?xml version="1.0" encoding="utf-8"?>
-<ds:datastoreItem xmlns:ds="http://schemas.openxmlformats.org/officeDocument/2006/customXml" ds:itemID="{7C00B89F-B3A1-4890-ABF5-CA35E081B253}">
+<ds:datastoreItem xmlns:ds="http://schemas.openxmlformats.org/officeDocument/2006/customXml" ds:itemID="{F4286EA0-01CC-4672-B06C-E5B3BB45FB43}">
   <ds:schemaRefs>
     <ds:schemaRef ds:uri="http://schemas.openxmlformats.org/officeDocument/2006/bibliography"/>
   </ds:schemaRefs>

</xml_diff>